<commit_message>
Se agregan Inserts de Recepcion y Detalles de Recepcion. Ahora se valida que los articulos ingresados en el detalle correspondan al mismo cuit del proveedor que el especificado en la recepcion.
</commit_message>
<xml_diff>
--- a/TP_FINAL.docx
+++ b/TP_FINAL.docx
@@ -1840,17 +1840,15 @@
               </w:rPr>
               <w:t xml:space="preserve">Lo hace </w:t>
             </w:r>
-            <w:proofErr w:type="gramStart"/>
-            <w:r>
-              <w:rPr>
-                <w:rFonts w:ascii="Calibri" w:eastAsia="Calibri" w:hAnsi="Calibri"/>
-                <w:b/>
-                <w:sz w:val="18"/>
-                <w:szCs w:val="18"/>
-              </w:rPr>
-              <w:t>con  errores</w:t>
-            </w:r>
-            <w:proofErr w:type="gramEnd"/>
+            <w:r>
+              <w:rPr>
+                <w:rFonts w:ascii="Calibri" w:eastAsia="Calibri" w:hAnsi="Calibri"/>
+                <w:b/>
+                <w:sz w:val="18"/>
+                <w:szCs w:val="18"/>
+              </w:rPr>
+              <w:t>con errores</w:t>
+            </w:r>
             <w:r>
               <w:rPr>
                 <w:rFonts w:ascii="Calibri" w:eastAsia="Calibri" w:hAnsi="Calibri"/>
@@ -2340,11 +2338,9 @@
             <w:r>
               <w:t xml:space="preserve">Desempeñar las actividades dentro del equipo con responsabilidad </w:t>
             </w:r>
-            <w:proofErr w:type="gramStart"/>
-            <w:r>
-              <w:t>individual,  grupal</w:t>
-            </w:r>
-            <w:proofErr w:type="gramEnd"/>
+            <w:r>
+              <w:t>individual, grupal</w:t>
+            </w:r>
             <w:r>
               <w:t>, ética y social, en tiempo y forma</w:t>
             </w:r>
@@ -3113,17 +3109,15 @@
               </w:rPr>
               <w:t xml:space="preserve">Lo hace </w:t>
             </w:r>
-            <w:proofErr w:type="gramStart"/>
-            <w:r>
-              <w:rPr>
-                <w:rFonts w:ascii="Calibri" w:eastAsia="Calibri" w:hAnsi="Calibri"/>
-                <w:b/>
-                <w:sz w:val="18"/>
-                <w:szCs w:val="18"/>
-              </w:rPr>
-              <w:t>con  errores</w:t>
-            </w:r>
-            <w:proofErr w:type="gramEnd"/>
+            <w:r>
+              <w:rPr>
+                <w:rFonts w:ascii="Calibri" w:eastAsia="Calibri" w:hAnsi="Calibri"/>
+                <w:b/>
+                <w:sz w:val="18"/>
+                <w:szCs w:val="18"/>
+              </w:rPr>
+              <w:t>con errores</w:t>
+            </w:r>
             <w:r>
               <w:rPr>
                 <w:rFonts w:ascii="Calibri" w:eastAsia="Calibri" w:hAnsi="Calibri"/>
@@ -4387,17 +4381,15 @@
               </w:rPr>
               <w:t xml:space="preserve">Lo hace </w:t>
             </w:r>
-            <w:proofErr w:type="gramStart"/>
-            <w:r>
-              <w:rPr>
-                <w:rFonts w:ascii="Calibri" w:eastAsia="Calibri" w:hAnsi="Calibri"/>
-                <w:b/>
-                <w:sz w:val="18"/>
-                <w:szCs w:val="18"/>
-              </w:rPr>
-              <w:t>con  errores</w:t>
-            </w:r>
-            <w:proofErr w:type="gramEnd"/>
+            <w:r>
+              <w:rPr>
+                <w:rFonts w:ascii="Calibri" w:eastAsia="Calibri" w:hAnsi="Calibri"/>
+                <w:b/>
+                <w:sz w:val="18"/>
+                <w:szCs w:val="18"/>
+              </w:rPr>
+              <w:t>con errores</w:t>
+            </w:r>
             <w:r>
               <w:rPr>
                 <w:rFonts w:ascii="Calibri" w:eastAsia="Calibri" w:hAnsi="Calibri"/>
@@ -5820,7 +5812,7 @@
     <w:lsdException w:name="Table Web 2" w:semiHidden="1" w:unhideWhenUsed="1"/>
     <w:lsdException w:name="Table Web 3" w:semiHidden="1" w:unhideWhenUsed="1"/>
     <w:lsdException w:name="Balloon Text" w:semiHidden="1" w:unhideWhenUsed="1"/>
-    <w:lsdException w:name="Table Grid" w:semiHidden="1" w:uiPriority="59" w:unhideWhenUsed="1"/>
+    <w:lsdException w:name="Table Grid" w:uiPriority="59"/>
     <w:lsdException w:name="Table Theme" w:semiHidden="1" w:unhideWhenUsed="1"/>
     <w:lsdException w:name="Placeholder Text" w:semiHidden="1"/>
     <w:lsdException w:name="No Spacing" w:uiPriority="1" w:qFormat="1"/>

</xml_diff>

<commit_message>
Se agrega carátula y DER al word.
</commit_message>
<xml_diff>
--- a/TP_FINAL.docx
+++ b/TP_FINAL.docx
@@ -17,79 +17,16 @@
           <w:b/>
           <w:szCs w:val="20"/>
         </w:rPr>
-        <w:t>UTN-FRGP</w:t>
+        <w:t xml:space="preserve">UTN-FRGP/TUP                         </w:t>
       </w:r>
+      <w:proofErr w:type="gramStart"/>
       <w:r>
         <w:rPr>
           <w:rFonts w:cs="Arial"/>
           <w:b/>
           <w:szCs w:val="20"/>
         </w:rPr>
-        <w:t>/</w:t>
-      </w:r>
-      <w:r>
-        <w:rPr>
-          <w:rFonts w:cs="Arial"/>
-          <w:b/>
-          <w:szCs w:val="20"/>
-        </w:rPr>
-        <w:t>T</w:t>
-      </w:r>
-      <w:r>
-        <w:rPr>
-          <w:rFonts w:cs="Arial"/>
-          <w:b/>
-          <w:szCs w:val="20"/>
-        </w:rPr>
-        <w:t>UP</w:t>
-      </w:r>
-      <w:r>
-        <w:rPr>
-          <w:rFonts w:cs="Arial"/>
-          <w:b/>
-          <w:szCs w:val="20"/>
-        </w:rPr>
-        <w:t xml:space="preserve">    </w:t>
-      </w:r>
-      <w:r>
-        <w:rPr>
-          <w:rFonts w:cs="Arial"/>
-          <w:b/>
-          <w:szCs w:val="20"/>
-        </w:rPr>
-        <w:t xml:space="preserve">           </w:t>
-      </w:r>
-      <w:r>
-        <w:rPr>
-          <w:rFonts w:cs="Arial"/>
-          <w:b/>
-          <w:szCs w:val="20"/>
-        </w:rPr>
-        <w:t xml:space="preserve">         </w:t>
-      </w:r>
-      <w:r>
-        <w:rPr>
-          <w:rFonts w:cs="Arial"/>
-          <w:b/>
-          <w:szCs w:val="20"/>
-        </w:rPr>
-        <w:t xml:space="preserve"> </w:t>
-      </w:r>
-      <w:r>
-        <w:rPr>
-          <w:rFonts w:cs="Arial"/>
-          <w:b/>
-          <w:szCs w:val="20"/>
-        </w:rPr>
-        <w:t xml:space="preserve">FINAL </w:t>
-      </w:r>
-      <w:r>
-        <w:rPr>
-          <w:rFonts w:cs="Arial"/>
-          <w:b/>
-          <w:szCs w:val="20"/>
-        </w:rPr>
-        <w:t xml:space="preserve"> </w:t>
+        <w:t xml:space="preserve">FINAL  </w:t>
       </w:r>
       <w:r>
         <w:rPr>
@@ -98,7 +35,17 @@
           <w:sz w:val="28"/>
           <w:szCs w:val="28"/>
         </w:rPr>
-        <w:t>LABORATORIO DE COMPUTACIÓN III</w:t>
+        <w:t>LABORATORIO</w:t>
+      </w:r>
+      <w:proofErr w:type="gramEnd"/>
+      <w:r>
+        <w:rPr>
+          <w:rFonts w:ascii="Calibri" w:eastAsia="Calibri" w:hAnsi="Calibri" w:cs="Arial"/>
+          <w:b/>
+          <w:sz w:val="28"/>
+          <w:szCs w:val="28"/>
+        </w:rPr>
+        <w:t xml:space="preserve"> DE COMPUTACIÓN III</w:t>
       </w:r>
       <w:r>
         <w:rPr>
@@ -111,7 +58,7 @@
     </w:p>
     <w:tbl>
       <w:tblPr>
-        <w:tblW w:w="0" w:type="auto"/>
+        <w:tblW w:w="10097" w:type="dxa"/>
         <w:jc w:val="center"/>
         <w:tblBorders>
           <w:top w:val="single" w:sz="4" w:space="0" w:color="auto"/>
@@ -128,18 +75,18 @@
         <w:tblLook w:val="0000" w:firstRow="0" w:lastRow="0" w:firstColumn="0" w:lastColumn="0" w:noHBand="0" w:noVBand="0"/>
       </w:tblPr>
       <w:tblGrid>
-        <w:gridCol w:w="3248"/>
-        <w:gridCol w:w="2424"/>
-        <w:gridCol w:w="4533"/>
+        <w:gridCol w:w="3461"/>
+        <w:gridCol w:w="2209"/>
+        <w:gridCol w:w="4427"/>
       </w:tblGrid>
       <w:tr>
         <w:trPr>
-          <w:trHeight w:val="433"/>
+          <w:trHeight w:val="399"/>
           <w:jc w:val="center"/>
         </w:trPr>
         <w:tc>
           <w:tcPr>
-            <w:tcW w:w="10205" w:type="dxa"/>
+            <w:tcW w:w="10097" w:type="dxa"/>
             <w:gridSpan w:val="3"/>
             <w:vAlign w:val="center"/>
           </w:tcPr>
@@ -152,6 +99,13 @@
                 <w:sz w:val="20"/>
               </w:rPr>
             </w:pPr>
+            <w:bookmarkStart w:id="0" w:name="_Toc77067314"/>
+            <w:bookmarkStart w:id="1" w:name="_Toc77067736"/>
+            <w:bookmarkStart w:id="2" w:name="_Toc77074581"/>
+            <w:bookmarkStart w:id="3" w:name="_Toc77074610"/>
+            <w:bookmarkStart w:id="4" w:name="_Toc77074865"/>
+            <w:bookmarkStart w:id="5" w:name="_Toc77076161"/>
+            <w:bookmarkStart w:id="6" w:name="_Toc77077782"/>
             <w:r>
               <w:rPr>
                 <w:rFonts w:ascii="Verdana" w:hAnsi="Verdana" w:cs="Arial"/>
@@ -159,17 +113,24 @@
               </w:rPr>
               <w:t>Nombre y Apellido:</w:t>
             </w:r>
+            <w:bookmarkEnd w:id="0"/>
+            <w:bookmarkEnd w:id="1"/>
+            <w:bookmarkEnd w:id="2"/>
+            <w:bookmarkEnd w:id="3"/>
+            <w:bookmarkEnd w:id="4"/>
+            <w:bookmarkEnd w:id="5"/>
+            <w:bookmarkEnd w:id="6"/>
           </w:p>
         </w:tc>
       </w:tr>
       <w:tr>
         <w:trPr>
-          <w:trHeight w:val="291"/>
+          <w:trHeight w:val="268"/>
           <w:jc w:val="center"/>
         </w:trPr>
         <w:tc>
           <w:tcPr>
-            <w:tcW w:w="5672" w:type="dxa"/>
+            <w:tcW w:w="5670" w:type="dxa"/>
             <w:gridSpan w:val="2"/>
             <w:tcBorders>
               <w:bottom w:val="single" w:sz="4" w:space="0" w:color="auto"/>
@@ -185,18 +146,39 @@
                 <w:sz w:val="20"/>
               </w:rPr>
             </w:pPr>
+            <w:bookmarkStart w:id="7" w:name="_Toc77067315"/>
+            <w:bookmarkStart w:id="8" w:name="_Toc77067737"/>
+            <w:bookmarkStart w:id="9" w:name="_Toc77074582"/>
+            <w:bookmarkStart w:id="10" w:name="_Toc77074611"/>
+            <w:bookmarkStart w:id="11" w:name="_Toc77074866"/>
+            <w:bookmarkStart w:id="12" w:name="_Toc77076162"/>
+            <w:bookmarkStart w:id="13" w:name="_Toc77077783"/>
             <w:r>
               <w:rPr>
                 <w:rFonts w:ascii="Verdana" w:hAnsi="Verdana" w:cs="Arial"/>
                 <w:sz w:val="20"/>
               </w:rPr>
-              <w:t xml:space="preserve">DNI: </w:t>
-            </w:r>
-          </w:p>
-        </w:tc>
-        <w:tc>
-          <w:tcPr>
-            <w:tcW w:w="4533" w:type="dxa"/>
+              <w:t>DNI:</w:t>
+            </w:r>
+            <w:bookmarkEnd w:id="7"/>
+            <w:bookmarkEnd w:id="8"/>
+            <w:bookmarkEnd w:id="9"/>
+            <w:bookmarkEnd w:id="10"/>
+            <w:bookmarkEnd w:id="11"/>
+            <w:bookmarkEnd w:id="12"/>
+            <w:bookmarkEnd w:id="13"/>
+            <w:r>
+              <w:rPr>
+                <w:rFonts w:ascii="Verdana" w:hAnsi="Verdana" w:cs="Arial"/>
+                <w:sz w:val="20"/>
+              </w:rPr>
+              <w:t xml:space="preserve"> </w:t>
+            </w:r>
+          </w:p>
+        </w:tc>
+        <w:tc>
+          <w:tcPr>
+            <w:tcW w:w="4427" w:type="dxa"/>
             <w:tcBorders>
               <w:bottom w:val="single" w:sz="4" w:space="0" w:color="auto"/>
             </w:tcBorders>
@@ -211,6 +193,13 @@
                 <w:sz w:val="20"/>
               </w:rPr>
             </w:pPr>
+            <w:bookmarkStart w:id="14" w:name="_Toc77067316"/>
+            <w:bookmarkStart w:id="15" w:name="_Toc77067738"/>
+            <w:bookmarkStart w:id="16" w:name="_Toc77074583"/>
+            <w:bookmarkStart w:id="17" w:name="_Toc77074612"/>
+            <w:bookmarkStart w:id="18" w:name="_Toc77074867"/>
+            <w:bookmarkStart w:id="19" w:name="_Toc77076163"/>
+            <w:bookmarkStart w:id="20" w:name="_Toc77077784"/>
             <w:r>
               <w:rPr>
                 <w:rFonts w:ascii="Verdana" w:hAnsi="Verdana" w:cs="Arial"/>
@@ -218,17 +207,24 @@
               </w:rPr>
               <w:t>Legajo:</w:t>
             </w:r>
+            <w:bookmarkEnd w:id="14"/>
+            <w:bookmarkEnd w:id="15"/>
+            <w:bookmarkEnd w:id="16"/>
+            <w:bookmarkEnd w:id="17"/>
+            <w:bookmarkEnd w:id="18"/>
+            <w:bookmarkEnd w:id="19"/>
+            <w:bookmarkEnd w:id="20"/>
           </w:p>
         </w:tc>
       </w:tr>
       <w:tr>
         <w:trPr>
-          <w:trHeight w:val="341"/>
+          <w:trHeight w:val="314"/>
           <w:jc w:val="center"/>
         </w:trPr>
         <w:tc>
           <w:tcPr>
-            <w:tcW w:w="5672" w:type="dxa"/>
+            <w:tcW w:w="5670" w:type="dxa"/>
             <w:gridSpan w:val="2"/>
             <w:tcBorders>
               <w:bottom w:val="single" w:sz="4" w:space="0" w:color="auto"/>
@@ -244,6 +240,13 @@
                 <w:sz w:val="20"/>
               </w:rPr>
             </w:pPr>
+            <w:bookmarkStart w:id="21" w:name="_Toc77067317"/>
+            <w:bookmarkStart w:id="22" w:name="_Toc77067739"/>
+            <w:bookmarkStart w:id="23" w:name="_Toc77074584"/>
+            <w:bookmarkStart w:id="24" w:name="_Toc77074613"/>
+            <w:bookmarkStart w:id="25" w:name="_Toc77074868"/>
+            <w:bookmarkStart w:id="26" w:name="_Toc77076164"/>
+            <w:bookmarkStart w:id="27" w:name="_Toc77077785"/>
             <w:r>
               <w:rPr>
                 <w:rFonts w:ascii="Verdana" w:hAnsi="Verdana" w:cs="Arial"/>
@@ -258,11 +261,18 @@
               </w:rPr>
               <w:t>:</w:t>
             </w:r>
-          </w:p>
-        </w:tc>
-        <w:tc>
-          <w:tcPr>
-            <w:tcW w:w="4533" w:type="dxa"/>
+            <w:bookmarkEnd w:id="21"/>
+            <w:bookmarkEnd w:id="22"/>
+            <w:bookmarkEnd w:id="23"/>
+            <w:bookmarkEnd w:id="24"/>
+            <w:bookmarkEnd w:id="25"/>
+            <w:bookmarkEnd w:id="26"/>
+            <w:bookmarkEnd w:id="27"/>
+          </w:p>
+        </w:tc>
+        <w:tc>
+          <w:tcPr>
+            <w:tcW w:w="4427" w:type="dxa"/>
             <w:tcBorders>
               <w:bottom w:val="single" w:sz="4" w:space="0" w:color="auto"/>
             </w:tcBorders>
@@ -277,6 +287,13 @@
                 <w:sz w:val="20"/>
               </w:rPr>
             </w:pPr>
+            <w:bookmarkStart w:id="28" w:name="_Toc77067318"/>
+            <w:bookmarkStart w:id="29" w:name="_Toc77067740"/>
+            <w:bookmarkStart w:id="30" w:name="_Toc77074585"/>
+            <w:bookmarkStart w:id="31" w:name="_Toc77074614"/>
+            <w:bookmarkStart w:id="32" w:name="_Toc77074869"/>
+            <w:bookmarkStart w:id="33" w:name="_Toc77076165"/>
+            <w:bookmarkStart w:id="34" w:name="_Toc77077786"/>
             <w:r>
               <w:rPr>
                 <w:rFonts w:ascii="Verdana" w:hAnsi="Verdana" w:cs="Arial"/>
@@ -289,33 +306,26 @@
                 <w:rFonts w:ascii="Verdana" w:hAnsi="Verdana" w:cs="Arial"/>
                 <w:sz w:val="20"/>
               </w:rPr>
-              <w:t xml:space="preserve">FINAL Tomo:       </w:t>
-            </w:r>
-            <w:r>
-              <w:rPr>
-                <w:rFonts w:ascii="Verdana" w:hAnsi="Verdana" w:cs="Arial"/>
-                <w:sz w:val="20"/>
-              </w:rPr>
-              <w:t xml:space="preserve">  </w:t>
-            </w:r>
-            <w:r>
-              <w:rPr>
-                <w:rFonts w:ascii="Verdana" w:hAnsi="Verdana" w:cs="Arial"/>
-                <w:sz w:val="20"/>
-              </w:rPr>
-              <w:t>Folio:</w:t>
-            </w:r>
+              <w:t>FINAL Tomo:         Folio:</w:t>
+            </w:r>
+            <w:bookmarkEnd w:id="28"/>
+            <w:bookmarkEnd w:id="29"/>
+            <w:bookmarkEnd w:id="30"/>
+            <w:bookmarkEnd w:id="31"/>
+            <w:bookmarkEnd w:id="32"/>
+            <w:bookmarkEnd w:id="33"/>
+            <w:bookmarkEnd w:id="34"/>
           </w:p>
         </w:tc>
       </w:tr>
       <w:tr>
         <w:trPr>
-          <w:trHeight w:val="284"/>
+          <w:trHeight w:val="262"/>
           <w:jc w:val="center"/>
         </w:trPr>
         <w:tc>
           <w:tcPr>
-            <w:tcW w:w="3248" w:type="dxa"/>
+            <w:tcW w:w="3461" w:type="dxa"/>
             <w:shd w:val="clear" w:color="auto" w:fill="E6E6E6"/>
             <w:vAlign w:val="center"/>
           </w:tcPr>
@@ -327,6 +337,13 @@
                 <w:sz w:val="20"/>
               </w:rPr>
             </w:pPr>
+            <w:bookmarkStart w:id="35" w:name="_Toc77067319"/>
+            <w:bookmarkStart w:id="36" w:name="_Toc77067741"/>
+            <w:bookmarkStart w:id="37" w:name="_Toc77074586"/>
+            <w:bookmarkStart w:id="38" w:name="_Toc77074615"/>
+            <w:bookmarkStart w:id="39" w:name="_Toc77074870"/>
+            <w:bookmarkStart w:id="40" w:name="_Toc77076166"/>
+            <w:bookmarkStart w:id="41" w:name="_Toc77077787"/>
             <w:r>
               <w:rPr>
                 <w:rFonts w:ascii="Verdana" w:hAnsi="Verdana" w:cs="Arial"/>
@@ -334,11 +351,18 @@
               </w:rPr>
               <w:t>CALIFICACIÓN</w:t>
             </w:r>
-          </w:p>
-        </w:tc>
-        <w:tc>
-          <w:tcPr>
-            <w:tcW w:w="6957" w:type="dxa"/>
+            <w:bookmarkEnd w:id="35"/>
+            <w:bookmarkEnd w:id="36"/>
+            <w:bookmarkEnd w:id="37"/>
+            <w:bookmarkEnd w:id="38"/>
+            <w:bookmarkEnd w:id="39"/>
+            <w:bookmarkEnd w:id="40"/>
+            <w:bookmarkEnd w:id="41"/>
+          </w:p>
+        </w:tc>
+        <w:tc>
+          <w:tcPr>
+            <w:tcW w:w="6636" w:type="dxa"/>
             <w:gridSpan w:val="2"/>
             <w:vAlign w:val="center"/>
           </w:tcPr>
@@ -569,7 +593,27 @@
                 <w:sz w:val="18"/>
                 <w:szCs w:val="18"/>
               </w:rPr>
-              <w:t>Lo hace con  errores que deben mejorarse</w:t>
+              <w:t xml:space="preserve">Lo hace </w:t>
+            </w:r>
+            <w:proofErr w:type="gramStart"/>
+            <w:r>
+              <w:rPr>
+                <w:rFonts w:ascii="Calibri" w:eastAsia="Calibri" w:hAnsi="Calibri"/>
+                <w:b/>
+                <w:sz w:val="18"/>
+                <w:szCs w:val="18"/>
+              </w:rPr>
+              <w:t>con  errores</w:t>
+            </w:r>
+            <w:proofErr w:type="gramEnd"/>
+            <w:r>
+              <w:rPr>
+                <w:rFonts w:ascii="Calibri" w:eastAsia="Calibri" w:hAnsi="Calibri"/>
+                <w:b/>
+                <w:sz w:val="18"/>
+                <w:szCs w:val="18"/>
+              </w:rPr>
+              <w:t xml:space="preserve"> que deben mejorarse</w:t>
             </w:r>
           </w:p>
         </w:tc>
@@ -1049,7 +1093,15 @@
           </w:tcPr>
           <w:p>
             <w:r>
-              <w:t>Desempeñar las actividades dentro del equipo con responsabilidad individual,  grupal, ética y social, en tiempo y forma</w:t>
+              <w:t xml:space="preserve">Desempeñar las actividades dentro del equipo con responsabilidad </w:t>
+            </w:r>
+            <w:proofErr w:type="gramStart"/>
+            <w:r>
+              <w:t>individual,  grupal</w:t>
+            </w:r>
+            <w:proofErr w:type="gramEnd"/>
+            <w:r>
+              <w:t>, ética y social, en tiempo y forma</w:t>
             </w:r>
           </w:p>
         </w:tc>
@@ -1308,38 +1360,6 @@
     </w:p>
     <w:p>
       <w:pPr>
-        <w:rPr>
-          <w:rFonts w:cs="Arial"/>
-          <w:szCs w:val="20"/>
-        </w:rPr>
-      </w:pPr>
-    </w:p>
-    <w:p>
-      <w:pPr>
-        <w:rPr>
-          <w:rFonts w:cs="Arial"/>
-          <w:szCs w:val="20"/>
-        </w:rPr>
-      </w:pPr>
-    </w:p>
-    <w:p>
-      <w:pPr>
-        <w:rPr>
-          <w:rFonts w:cs="Arial"/>
-          <w:szCs w:val="20"/>
-        </w:rPr>
-      </w:pPr>
-    </w:p>
-    <w:p>
-      <w:pPr>
-        <w:rPr>
-          <w:rFonts w:cs="Arial"/>
-          <w:szCs w:val="20"/>
-        </w:rPr>
-      </w:pPr>
-    </w:p>
-    <w:p>
-      <w:pPr>
         <w:ind w:firstLine="142"/>
         <w:rPr>
           <w:rFonts w:cs="Arial"/>
@@ -1353,6 +1373,7 @@
           <w:b/>
           <w:szCs w:val="20"/>
         </w:rPr>
+        <w:lastRenderedPageBreak/>
         <w:t xml:space="preserve">UTN-FRGP/TUP                         </w:t>
       </w:r>
       <w:proofErr w:type="gramStart"/>
@@ -1394,7 +1415,7 @@
     </w:p>
     <w:tbl>
       <w:tblPr>
-        <w:tblW w:w="0" w:type="auto"/>
+        <w:tblW w:w="10097" w:type="dxa"/>
         <w:jc w:val="center"/>
         <w:tblBorders>
           <w:top w:val="single" w:sz="4" w:space="0" w:color="auto"/>
@@ -1411,18 +1432,18 @@
         <w:tblLook w:val="0000" w:firstRow="0" w:lastRow="0" w:firstColumn="0" w:lastColumn="0" w:noHBand="0" w:noVBand="0"/>
       </w:tblPr>
       <w:tblGrid>
-        <w:gridCol w:w="3248"/>
-        <w:gridCol w:w="2424"/>
-        <w:gridCol w:w="4533"/>
+        <w:gridCol w:w="3461"/>
+        <w:gridCol w:w="2209"/>
+        <w:gridCol w:w="4427"/>
       </w:tblGrid>
       <w:tr>
         <w:trPr>
-          <w:trHeight w:val="433"/>
+          <w:trHeight w:val="399"/>
           <w:jc w:val="center"/>
         </w:trPr>
         <w:tc>
           <w:tcPr>
-            <w:tcW w:w="10205" w:type="dxa"/>
+            <w:tcW w:w="10097" w:type="dxa"/>
             <w:gridSpan w:val="3"/>
             <w:vAlign w:val="center"/>
           </w:tcPr>
@@ -1435,6 +1456,13 @@
                 <w:sz w:val="20"/>
               </w:rPr>
             </w:pPr>
+            <w:bookmarkStart w:id="42" w:name="_Toc77067320"/>
+            <w:bookmarkStart w:id="43" w:name="_Toc77067742"/>
+            <w:bookmarkStart w:id="44" w:name="_Toc77074587"/>
+            <w:bookmarkStart w:id="45" w:name="_Toc77074616"/>
+            <w:bookmarkStart w:id="46" w:name="_Toc77074871"/>
+            <w:bookmarkStart w:id="47" w:name="_Toc77076167"/>
+            <w:bookmarkStart w:id="48" w:name="_Toc77077788"/>
             <w:r>
               <w:rPr>
                 <w:rFonts w:ascii="Verdana" w:hAnsi="Verdana" w:cs="Arial"/>
@@ -1442,17 +1470,24 @@
               </w:rPr>
               <w:t>Nombre y Apellido:</w:t>
             </w:r>
+            <w:bookmarkEnd w:id="42"/>
+            <w:bookmarkEnd w:id="43"/>
+            <w:bookmarkEnd w:id="44"/>
+            <w:bookmarkEnd w:id="45"/>
+            <w:bookmarkEnd w:id="46"/>
+            <w:bookmarkEnd w:id="47"/>
+            <w:bookmarkEnd w:id="48"/>
           </w:p>
         </w:tc>
       </w:tr>
       <w:tr>
         <w:trPr>
-          <w:trHeight w:val="291"/>
+          <w:trHeight w:val="268"/>
           <w:jc w:val="center"/>
         </w:trPr>
         <w:tc>
           <w:tcPr>
-            <w:tcW w:w="5672" w:type="dxa"/>
+            <w:tcW w:w="5670" w:type="dxa"/>
             <w:gridSpan w:val="2"/>
             <w:tcBorders>
               <w:bottom w:val="single" w:sz="4" w:space="0" w:color="auto"/>
@@ -1468,18 +1503,39 @@
                 <w:sz w:val="20"/>
               </w:rPr>
             </w:pPr>
+            <w:bookmarkStart w:id="49" w:name="_Toc77067321"/>
+            <w:bookmarkStart w:id="50" w:name="_Toc77067743"/>
+            <w:bookmarkStart w:id="51" w:name="_Toc77074588"/>
+            <w:bookmarkStart w:id="52" w:name="_Toc77074617"/>
+            <w:bookmarkStart w:id="53" w:name="_Toc77074872"/>
+            <w:bookmarkStart w:id="54" w:name="_Toc77076168"/>
+            <w:bookmarkStart w:id="55" w:name="_Toc77077789"/>
             <w:r>
               <w:rPr>
                 <w:rFonts w:ascii="Verdana" w:hAnsi="Verdana" w:cs="Arial"/>
                 <w:sz w:val="20"/>
               </w:rPr>
-              <w:t xml:space="preserve">DNI: </w:t>
-            </w:r>
-          </w:p>
-        </w:tc>
-        <w:tc>
-          <w:tcPr>
-            <w:tcW w:w="4533" w:type="dxa"/>
+              <w:t>DNI:</w:t>
+            </w:r>
+            <w:bookmarkEnd w:id="49"/>
+            <w:bookmarkEnd w:id="50"/>
+            <w:bookmarkEnd w:id="51"/>
+            <w:bookmarkEnd w:id="52"/>
+            <w:bookmarkEnd w:id="53"/>
+            <w:bookmarkEnd w:id="54"/>
+            <w:bookmarkEnd w:id="55"/>
+            <w:r>
+              <w:rPr>
+                <w:rFonts w:ascii="Verdana" w:hAnsi="Verdana" w:cs="Arial"/>
+                <w:sz w:val="20"/>
+              </w:rPr>
+              <w:t xml:space="preserve"> </w:t>
+            </w:r>
+          </w:p>
+        </w:tc>
+        <w:tc>
+          <w:tcPr>
+            <w:tcW w:w="4427" w:type="dxa"/>
             <w:tcBorders>
               <w:bottom w:val="single" w:sz="4" w:space="0" w:color="auto"/>
             </w:tcBorders>
@@ -1494,6 +1550,13 @@
                 <w:sz w:val="20"/>
               </w:rPr>
             </w:pPr>
+            <w:bookmarkStart w:id="56" w:name="_Toc77067322"/>
+            <w:bookmarkStart w:id="57" w:name="_Toc77067744"/>
+            <w:bookmarkStart w:id="58" w:name="_Toc77074589"/>
+            <w:bookmarkStart w:id="59" w:name="_Toc77074618"/>
+            <w:bookmarkStart w:id="60" w:name="_Toc77074873"/>
+            <w:bookmarkStart w:id="61" w:name="_Toc77076169"/>
+            <w:bookmarkStart w:id="62" w:name="_Toc77077790"/>
             <w:r>
               <w:rPr>
                 <w:rFonts w:ascii="Verdana" w:hAnsi="Verdana" w:cs="Arial"/>
@@ -1501,17 +1564,24 @@
               </w:rPr>
               <w:t>Legajo:</w:t>
             </w:r>
+            <w:bookmarkEnd w:id="56"/>
+            <w:bookmarkEnd w:id="57"/>
+            <w:bookmarkEnd w:id="58"/>
+            <w:bookmarkEnd w:id="59"/>
+            <w:bookmarkEnd w:id="60"/>
+            <w:bookmarkEnd w:id="61"/>
+            <w:bookmarkEnd w:id="62"/>
           </w:p>
         </w:tc>
       </w:tr>
       <w:tr>
         <w:trPr>
-          <w:trHeight w:val="341"/>
+          <w:trHeight w:val="314"/>
           <w:jc w:val="center"/>
         </w:trPr>
         <w:tc>
           <w:tcPr>
-            <w:tcW w:w="5672" w:type="dxa"/>
+            <w:tcW w:w="5670" w:type="dxa"/>
             <w:gridSpan w:val="2"/>
             <w:tcBorders>
               <w:bottom w:val="single" w:sz="4" w:space="0" w:color="auto"/>
@@ -1527,6 +1597,13 @@
                 <w:sz w:val="20"/>
               </w:rPr>
             </w:pPr>
+            <w:bookmarkStart w:id="63" w:name="_Toc77067323"/>
+            <w:bookmarkStart w:id="64" w:name="_Toc77067745"/>
+            <w:bookmarkStart w:id="65" w:name="_Toc77074590"/>
+            <w:bookmarkStart w:id="66" w:name="_Toc77074619"/>
+            <w:bookmarkStart w:id="67" w:name="_Toc77074874"/>
+            <w:bookmarkStart w:id="68" w:name="_Toc77076170"/>
+            <w:bookmarkStart w:id="69" w:name="_Toc77077791"/>
             <w:r>
               <w:rPr>
                 <w:rFonts w:ascii="Verdana" w:hAnsi="Verdana" w:cs="Arial"/>
@@ -1541,11 +1618,18 @@
               </w:rPr>
               <w:t>:</w:t>
             </w:r>
-          </w:p>
-        </w:tc>
-        <w:tc>
-          <w:tcPr>
-            <w:tcW w:w="4533" w:type="dxa"/>
+            <w:bookmarkEnd w:id="63"/>
+            <w:bookmarkEnd w:id="64"/>
+            <w:bookmarkEnd w:id="65"/>
+            <w:bookmarkEnd w:id="66"/>
+            <w:bookmarkEnd w:id="67"/>
+            <w:bookmarkEnd w:id="68"/>
+            <w:bookmarkEnd w:id="69"/>
+          </w:p>
+        </w:tc>
+        <w:tc>
+          <w:tcPr>
+            <w:tcW w:w="4427" w:type="dxa"/>
             <w:tcBorders>
               <w:bottom w:val="single" w:sz="4" w:space="0" w:color="auto"/>
             </w:tcBorders>
@@ -1560,6 +1644,13 @@
                 <w:sz w:val="20"/>
               </w:rPr>
             </w:pPr>
+            <w:bookmarkStart w:id="70" w:name="_Toc77067324"/>
+            <w:bookmarkStart w:id="71" w:name="_Toc77067746"/>
+            <w:bookmarkStart w:id="72" w:name="_Toc77074591"/>
+            <w:bookmarkStart w:id="73" w:name="_Toc77074620"/>
+            <w:bookmarkStart w:id="74" w:name="_Toc77074875"/>
+            <w:bookmarkStart w:id="75" w:name="_Toc77076171"/>
+            <w:bookmarkStart w:id="76" w:name="_Toc77077792"/>
             <w:r>
               <w:rPr>
                 <w:rFonts w:ascii="Verdana" w:hAnsi="Verdana" w:cs="Arial"/>
@@ -1574,17 +1665,24 @@
               </w:rPr>
               <w:t>FINAL Tomo:         Folio:</w:t>
             </w:r>
+            <w:bookmarkEnd w:id="70"/>
+            <w:bookmarkEnd w:id="71"/>
+            <w:bookmarkEnd w:id="72"/>
+            <w:bookmarkEnd w:id="73"/>
+            <w:bookmarkEnd w:id="74"/>
+            <w:bookmarkEnd w:id="75"/>
+            <w:bookmarkEnd w:id="76"/>
           </w:p>
         </w:tc>
       </w:tr>
       <w:tr>
         <w:trPr>
-          <w:trHeight w:val="284"/>
+          <w:trHeight w:val="262"/>
           <w:jc w:val="center"/>
         </w:trPr>
         <w:tc>
           <w:tcPr>
-            <w:tcW w:w="3248" w:type="dxa"/>
+            <w:tcW w:w="3461" w:type="dxa"/>
             <w:shd w:val="clear" w:color="auto" w:fill="E6E6E6"/>
             <w:vAlign w:val="center"/>
           </w:tcPr>
@@ -1596,6 +1694,13 @@
                 <w:sz w:val="20"/>
               </w:rPr>
             </w:pPr>
+            <w:bookmarkStart w:id="77" w:name="_Toc77067325"/>
+            <w:bookmarkStart w:id="78" w:name="_Toc77067747"/>
+            <w:bookmarkStart w:id="79" w:name="_Toc77074592"/>
+            <w:bookmarkStart w:id="80" w:name="_Toc77074621"/>
+            <w:bookmarkStart w:id="81" w:name="_Toc77074876"/>
+            <w:bookmarkStart w:id="82" w:name="_Toc77076172"/>
+            <w:bookmarkStart w:id="83" w:name="_Toc77077793"/>
             <w:r>
               <w:rPr>
                 <w:rFonts w:ascii="Verdana" w:hAnsi="Verdana" w:cs="Arial"/>
@@ -1603,11 +1708,18 @@
               </w:rPr>
               <w:t>CALIFICACIÓN</w:t>
             </w:r>
-          </w:p>
-        </w:tc>
-        <w:tc>
-          <w:tcPr>
-            <w:tcW w:w="6957" w:type="dxa"/>
+            <w:bookmarkEnd w:id="77"/>
+            <w:bookmarkEnd w:id="78"/>
+            <w:bookmarkEnd w:id="79"/>
+            <w:bookmarkEnd w:id="80"/>
+            <w:bookmarkEnd w:id="81"/>
+            <w:bookmarkEnd w:id="82"/>
+            <w:bookmarkEnd w:id="83"/>
+          </w:p>
+        </w:tc>
+        <w:tc>
+          <w:tcPr>
+            <w:tcW w:w="6636" w:type="dxa"/>
             <w:gridSpan w:val="2"/>
             <w:vAlign w:val="center"/>
           </w:tcPr>
@@ -1840,15 +1952,17 @@
               </w:rPr>
               <w:t xml:space="preserve">Lo hace </w:t>
             </w:r>
-            <w:r>
-              <w:rPr>
-                <w:rFonts w:ascii="Calibri" w:eastAsia="Calibri" w:hAnsi="Calibri"/>
-                <w:b/>
-                <w:sz w:val="18"/>
-                <w:szCs w:val="18"/>
-              </w:rPr>
-              <w:t>con errores</w:t>
-            </w:r>
+            <w:proofErr w:type="gramStart"/>
+            <w:r>
+              <w:rPr>
+                <w:rFonts w:ascii="Calibri" w:eastAsia="Calibri" w:hAnsi="Calibri"/>
+                <w:b/>
+                <w:sz w:val="18"/>
+                <w:szCs w:val="18"/>
+              </w:rPr>
+              <w:t>con  errores</w:t>
+            </w:r>
+            <w:proofErr w:type="gramEnd"/>
             <w:r>
               <w:rPr>
                 <w:rFonts w:ascii="Calibri" w:eastAsia="Calibri" w:hAnsi="Calibri"/>
@@ -2338,9 +2452,11 @@
             <w:r>
               <w:t xml:space="preserve">Desempeñar las actividades dentro del equipo con responsabilidad </w:t>
             </w:r>
-            <w:r>
-              <w:t>individual, grupal</w:t>
-            </w:r>
+            <w:proofErr w:type="gramStart"/>
+            <w:r>
+              <w:t>individual,  grupal</w:t>
+            </w:r>
+            <w:proofErr w:type="gramEnd"/>
             <w:r>
               <w:t>, ética y social, en tiempo y forma</w:t>
             </w:r>
@@ -2601,14 +2717,6 @@
     </w:p>
     <w:p>
       <w:pPr>
-        <w:rPr>
-          <w:rFonts w:cs="Arial"/>
-          <w:szCs w:val="20"/>
-        </w:rPr>
-      </w:pPr>
-    </w:p>
-    <w:p>
-      <w:pPr>
         <w:ind w:firstLine="142"/>
         <w:rPr>
           <w:rFonts w:cs="Arial"/>
@@ -2622,6 +2730,7 @@
           <w:b/>
           <w:szCs w:val="20"/>
         </w:rPr>
+        <w:lastRenderedPageBreak/>
         <w:t xml:space="preserve">UTN-FRGP/TUP                         </w:t>
       </w:r>
       <w:proofErr w:type="gramStart"/>
@@ -2663,7 +2772,7 @@
     </w:p>
     <w:tbl>
       <w:tblPr>
-        <w:tblW w:w="0" w:type="auto"/>
+        <w:tblW w:w="10097" w:type="dxa"/>
         <w:jc w:val="center"/>
         <w:tblBorders>
           <w:top w:val="single" w:sz="4" w:space="0" w:color="auto"/>
@@ -2680,18 +2789,18 @@
         <w:tblLook w:val="0000" w:firstRow="0" w:lastRow="0" w:firstColumn="0" w:lastColumn="0" w:noHBand="0" w:noVBand="0"/>
       </w:tblPr>
       <w:tblGrid>
-        <w:gridCol w:w="3248"/>
-        <w:gridCol w:w="2424"/>
-        <w:gridCol w:w="4533"/>
+        <w:gridCol w:w="3461"/>
+        <w:gridCol w:w="2209"/>
+        <w:gridCol w:w="4427"/>
       </w:tblGrid>
       <w:tr>
         <w:trPr>
-          <w:trHeight w:val="433"/>
+          <w:trHeight w:val="399"/>
           <w:jc w:val="center"/>
         </w:trPr>
         <w:tc>
           <w:tcPr>
-            <w:tcW w:w="10205" w:type="dxa"/>
+            <w:tcW w:w="10097" w:type="dxa"/>
             <w:gridSpan w:val="3"/>
             <w:vAlign w:val="center"/>
           </w:tcPr>
@@ -2704,6 +2813,13 @@
                 <w:sz w:val="20"/>
               </w:rPr>
             </w:pPr>
+            <w:bookmarkStart w:id="84" w:name="_Toc77067326"/>
+            <w:bookmarkStart w:id="85" w:name="_Toc77067748"/>
+            <w:bookmarkStart w:id="86" w:name="_Toc77074593"/>
+            <w:bookmarkStart w:id="87" w:name="_Toc77074622"/>
+            <w:bookmarkStart w:id="88" w:name="_Toc77074877"/>
+            <w:bookmarkStart w:id="89" w:name="_Toc77076173"/>
+            <w:bookmarkStart w:id="90" w:name="_Toc77077794"/>
             <w:r>
               <w:rPr>
                 <w:rFonts w:ascii="Verdana" w:hAnsi="Verdana" w:cs="Arial"/>
@@ -2711,17 +2827,24 @@
               </w:rPr>
               <w:t>Nombre y Apellido:</w:t>
             </w:r>
+            <w:bookmarkEnd w:id="84"/>
+            <w:bookmarkEnd w:id="85"/>
+            <w:bookmarkEnd w:id="86"/>
+            <w:bookmarkEnd w:id="87"/>
+            <w:bookmarkEnd w:id="88"/>
+            <w:bookmarkEnd w:id="89"/>
+            <w:bookmarkEnd w:id="90"/>
           </w:p>
         </w:tc>
       </w:tr>
       <w:tr>
         <w:trPr>
-          <w:trHeight w:val="291"/>
+          <w:trHeight w:val="268"/>
           <w:jc w:val="center"/>
         </w:trPr>
         <w:tc>
           <w:tcPr>
-            <w:tcW w:w="5672" w:type="dxa"/>
+            <w:tcW w:w="5670" w:type="dxa"/>
             <w:gridSpan w:val="2"/>
             <w:tcBorders>
               <w:bottom w:val="single" w:sz="4" w:space="0" w:color="auto"/>
@@ -2737,18 +2860,39 @@
                 <w:sz w:val="20"/>
               </w:rPr>
             </w:pPr>
+            <w:bookmarkStart w:id="91" w:name="_Toc77067327"/>
+            <w:bookmarkStart w:id="92" w:name="_Toc77067749"/>
+            <w:bookmarkStart w:id="93" w:name="_Toc77074594"/>
+            <w:bookmarkStart w:id="94" w:name="_Toc77074623"/>
+            <w:bookmarkStart w:id="95" w:name="_Toc77074878"/>
+            <w:bookmarkStart w:id="96" w:name="_Toc77076174"/>
+            <w:bookmarkStart w:id="97" w:name="_Toc77077795"/>
             <w:r>
               <w:rPr>
                 <w:rFonts w:ascii="Verdana" w:hAnsi="Verdana" w:cs="Arial"/>
                 <w:sz w:val="20"/>
               </w:rPr>
-              <w:t xml:space="preserve">DNI: </w:t>
-            </w:r>
-          </w:p>
-        </w:tc>
-        <w:tc>
-          <w:tcPr>
-            <w:tcW w:w="4533" w:type="dxa"/>
+              <w:t>DNI:</w:t>
+            </w:r>
+            <w:bookmarkEnd w:id="91"/>
+            <w:bookmarkEnd w:id="92"/>
+            <w:bookmarkEnd w:id="93"/>
+            <w:bookmarkEnd w:id="94"/>
+            <w:bookmarkEnd w:id="95"/>
+            <w:bookmarkEnd w:id="96"/>
+            <w:bookmarkEnd w:id="97"/>
+            <w:r>
+              <w:rPr>
+                <w:rFonts w:ascii="Verdana" w:hAnsi="Verdana" w:cs="Arial"/>
+                <w:sz w:val="20"/>
+              </w:rPr>
+              <w:t xml:space="preserve"> </w:t>
+            </w:r>
+          </w:p>
+        </w:tc>
+        <w:tc>
+          <w:tcPr>
+            <w:tcW w:w="4427" w:type="dxa"/>
             <w:tcBorders>
               <w:bottom w:val="single" w:sz="4" w:space="0" w:color="auto"/>
             </w:tcBorders>
@@ -2763,6 +2907,13 @@
                 <w:sz w:val="20"/>
               </w:rPr>
             </w:pPr>
+            <w:bookmarkStart w:id="98" w:name="_Toc77067328"/>
+            <w:bookmarkStart w:id="99" w:name="_Toc77067750"/>
+            <w:bookmarkStart w:id="100" w:name="_Toc77074595"/>
+            <w:bookmarkStart w:id="101" w:name="_Toc77074624"/>
+            <w:bookmarkStart w:id="102" w:name="_Toc77074879"/>
+            <w:bookmarkStart w:id="103" w:name="_Toc77076175"/>
+            <w:bookmarkStart w:id="104" w:name="_Toc77077796"/>
             <w:r>
               <w:rPr>
                 <w:rFonts w:ascii="Verdana" w:hAnsi="Verdana" w:cs="Arial"/>
@@ -2770,17 +2921,24 @@
               </w:rPr>
               <w:t>Legajo:</w:t>
             </w:r>
+            <w:bookmarkEnd w:id="98"/>
+            <w:bookmarkEnd w:id="99"/>
+            <w:bookmarkEnd w:id="100"/>
+            <w:bookmarkEnd w:id="101"/>
+            <w:bookmarkEnd w:id="102"/>
+            <w:bookmarkEnd w:id="103"/>
+            <w:bookmarkEnd w:id="104"/>
           </w:p>
         </w:tc>
       </w:tr>
       <w:tr>
         <w:trPr>
-          <w:trHeight w:val="341"/>
+          <w:trHeight w:val="314"/>
           <w:jc w:val="center"/>
         </w:trPr>
         <w:tc>
           <w:tcPr>
-            <w:tcW w:w="5672" w:type="dxa"/>
+            <w:tcW w:w="5670" w:type="dxa"/>
             <w:gridSpan w:val="2"/>
             <w:tcBorders>
               <w:bottom w:val="single" w:sz="4" w:space="0" w:color="auto"/>
@@ -2796,6 +2954,13 @@
                 <w:sz w:val="20"/>
               </w:rPr>
             </w:pPr>
+            <w:bookmarkStart w:id="105" w:name="_Toc77067329"/>
+            <w:bookmarkStart w:id="106" w:name="_Toc77067751"/>
+            <w:bookmarkStart w:id="107" w:name="_Toc77074596"/>
+            <w:bookmarkStart w:id="108" w:name="_Toc77074625"/>
+            <w:bookmarkStart w:id="109" w:name="_Toc77074880"/>
+            <w:bookmarkStart w:id="110" w:name="_Toc77076176"/>
+            <w:bookmarkStart w:id="111" w:name="_Toc77077797"/>
             <w:r>
               <w:rPr>
                 <w:rFonts w:ascii="Verdana" w:hAnsi="Verdana" w:cs="Arial"/>
@@ -2810,11 +2975,18 @@
               </w:rPr>
               <w:t>:</w:t>
             </w:r>
-          </w:p>
-        </w:tc>
-        <w:tc>
-          <w:tcPr>
-            <w:tcW w:w="4533" w:type="dxa"/>
+            <w:bookmarkEnd w:id="105"/>
+            <w:bookmarkEnd w:id="106"/>
+            <w:bookmarkEnd w:id="107"/>
+            <w:bookmarkEnd w:id="108"/>
+            <w:bookmarkEnd w:id="109"/>
+            <w:bookmarkEnd w:id="110"/>
+            <w:bookmarkEnd w:id="111"/>
+          </w:p>
+        </w:tc>
+        <w:tc>
+          <w:tcPr>
+            <w:tcW w:w="4427" w:type="dxa"/>
             <w:tcBorders>
               <w:bottom w:val="single" w:sz="4" w:space="0" w:color="auto"/>
             </w:tcBorders>
@@ -2829,6 +3001,13 @@
                 <w:sz w:val="20"/>
               </w:rPr>
             </w:pPr>
+            <w:bookmarkStart w:id="112" w:name="_Toc77067330"/>
+            <w:bookmarkStart w:id="113" w:name="_Toc77067752"/>
+            <w:bookmarkStart w:id="114" w:name="_Toc77074597"/>
+            <w:bookmarkStart w:id="115" w:name="_Toc77074626"/>
+            <w:bookmarkStart w:id="116" w:name="_Toc77074881"/>
+            <w:bookmarkStart w:id="117" w:name="_Toc77076177"/>
+            <w:bookmarkStart w:id="118" w:name="_Toc77077798"/>
             <w:r>
               <w:rPr>
                 <w:rFonts w:ascii="Verdana" w:hAnsi="Verdana" w:cs="Arial"/>
@@ -2843,17 +3022,24 @@
               </w:rPr>
               <w:t>FINAL Tomo:         Folio:</w:t>
             </w:r>
+            <w:bookmarkEnd w:id="112"/>
+            <w:bookmarkEnd w:id="113"/>
+            <w:bookmarkEnd w:id="114"/>
+            <w:bookmarkEnd w:id="115"/>
+            <w:bookmarkEnd w:id="116"/>
+            <w:bookmarkEnd w:id="117"/>
+            <w:bookmarkEnd w:id="118"/>
           </w:p>
         </w:tc>
       </w:tr>
       <w:tr>
         <w:trPr>
-          <w:trHeight w:val="284"/>
+          <w:trHeight w:val="262"/>
           <w:jc w:val="center"/>
         </w:trPr>
         <w:tc>
           <w:tcPr>
-            <w:tcW w:w="3248" w:type="dxa"/>
+            <w:tcW w:w="3461" w:type="dxa"/>
             <w:shd w:val="clear" w:color="auto" w:fill="E6E6E6"/>
             <w:vAlign w:val="center"/>
           </w:tcPr>
@@ -2865,6 +3051,13 @@
                 <w:sz w:val="20"/>
               </w:rPr>
             </w:pPr>
+            <w:bookmarkStart w:id="119" w:name="_Toc77067331"/>
+            <w:bookmarkStart w:id="120" w:name="_Toc77067753"/>
+            <w:bookmarkStart w:id="121" w:name="_Toc77074598"/>
+            <w:bookmarkStart w:id="122" w:name="_Toc77074627"/>
+            <w:bookmarkStart w:id="123" w:name="_Toc77074882"/>
+            <w:bookmarkStart w:id="124" w:name="_Toc77076178"/>
+            <w:bookmarkStart w:id="125" w:name="_Toc77077799"/>
             <w:r>
               <w:rPr>
                 <w:rFonts w:ascii="Verdana" w:hAnsi="Verdana" w:cs="Arial"/>
@@ -2872,11 +3065,18 @@
               </w:rPr>
               <w:t>CALIFICACIÓN</w:t>
             </w:r>
-          </w:p>
-        </w:tc>
-        <w:tc>
-          <w:tcPr>
-            <w:tcW w:w="6957" w:type="dxa"/>
+            <w:bookmarkEnd w:id="119"/>
+            <w:bookmarkEnd w:id="120"/>
+            <w:bookmarkEnd w:id="121"/>
+            <w:bookmarkEnd w:id="122"/>
+            <w:bookmarkEnd w:id="123"/>
+            <w:bookmarkEnd w:id="124"/>
+            <w:bookmarkEnd w:id="125"/>
+          </w:p>
+        </w:tc>
+        <w:tc>
+          <w:tcPr>
+            <w:tcW w:w="6636" w:type="dxa"/>
             <w:gridSpan w:val="2"/>
             <w:vAlign w:val="center"/>
           </w:tcPr>
@@ -3109,15 +3309,17 @@
               </w:rPr>
               <w:t xml:space="preserve">Lo hace </w:t>
             </w:r>
-            <w:r>
-              <w:rPr>
-                <w:rFonts w:ascii="Calibri" w:eastAsia="Calibri" w:hAnsi="Calibri"/>
-                <w:b/>
-                <w:sz w:val="18"/>
-                <w:szCs w:val="18"/>
-              </w:rPr>
-              <w:t>con errores</w:t>
-            </w:r>
+            <w:proofErr w:type="gramStart"/>
+            <w:r>
+              <w:rPr>
+                <w:rFonts w:ascii="Calibri" w:eastAsia="Calibri" w:hAnsi="Calibri"/>
+                <w:b/>
+                <w:sz w:val="18"/>
+                <w:szCs w:val="18"/>
+              </w:rPr>
+              <w:t>con  errores</w:t>
+            </w:r>
+            <w:proofErr w:type="gramEnd"/>
             <w:r>
               <w:rPr>
                 <w:rFonts w:ascii="Calibri" w:eastAsia="Calibri" w:hAnsi="Calibri"/>
@@ -3872,14 +4074,6 @@
     </w:p>
     <w:p>
       <w:pPr>
-        <w:rPr>
-          <w:rFonts w:cs="Arial"/>
-          <w:szCs w:val="20"/>
-        </w:rPr>
-      </w:pPr>
-    </w:p>
-    <w:p>
-      <w:pPr>
         <w:ind w:firstLine="142"/>
         <w:rPr>
           <w:rFonts w:cs="Arial"/>
@@ -3935,7 +4129,7 @@
     </w:p>
     <w:tbl>
       <w:tblPr>
-        <w:tblW w:w="0" w:type="auto"/>
+        <w:tblW w:w="10097" w:type="dxa"/>
         <w:jc w:val="center"/>
         <w:tblBorders>
           <w:top w:val="single" w:sz="4" w:space="0" w:color="auto"/>
@@ -3952,18 +4146,18 @@
         <w:tblLook w:val="0000" w:firstRow="0" w:lastRow="0" w:firstColumn="0" w:lastColumn="0" w:noHBand="0" w:noVBand="0"/>
       </w:tblPr>
       <w:tblGrid>
-        <w:gridCol w:w="3248"/>
-        <w:gridCol w:w="2424"/>
-        <w:gridCol w:w="4533"/>
+        <w:gridCol w:w="3461"/>
+        <w:gridCol w:w="2209"/>
+        <w:gridCol w:w="4427"/>
       </w:tblGrid>
       <w:tr>
         <w:trPr>
-          <w:trHeight w:val="433"/>
+          <w:trHeight w:val="399"/>
           <w:jc w:val="center"/>
         </w:trPr>
         <w:tc>
           <w:tcPr>
-            <w:tcW w:w="10205" w:type="dxa"/>
+            <w:tcW w:w="10097" w:type="dxa"/>
             <w:gridSpan w:val="3"/>
             <w:vAlign w:val="center"/>
           </w:tcPr>
@@ -3976,6 +4170,13 @@
                 <w:sz w:val="20"/>
               </w:rPr>
             </w:pPr>
+            <w:bookmarkStart w:id="126" w:name="_Toc77067332"/>
+            <w:bookmarkStart w:id="127" w:name="_Toc77067754"/>
+            <w:bookmarkStart w:id="128" w:name="_Toc77074599"/>
+            <w:bookmarkStart w:id="129" w:name="_Toc77074628"/>
+            <w:bookmarkStart w:id="130" w:name="_Toc77074883"/>
+            <w:bookmarkStart w:id="131" w:name="_Toc77076179"/>
+            <w:bookmarkStart w:id="132" w:name="_Toc77077800"/>
             <w:r>
               <w:rPr>
                 <w:rFonts w:ascii="Verdana" w:hAnsi="Verdana" w:cs="Arial"/>
@@ -3983,17 +4184,24 @@
               </w:rPr>
               <w:t>Nombre y Apellido:</w:t>
             </w:r>
+            <w:bookmarkEnd w:id="126"/>
+            <w:bookmarkEnd w:id="127"/>
+            <w:bookmarkEnd w:id="128"/>
+            <w:bookmarkEnd w:id="129"/>
+            <w:bookmarkEnd w:id="130"/>
+            <w:bookmarkEnd w:id="131"/>
+            <w:bookmarkEnd w:id="132"/>
           </w:p>
         </w:tc>
       </w:tr>
       <w:tr>
         <w:trPr>
-          <w:trHeight w:val="291"/>
+          <w:trHeight w:val="268"/>
           <w:jc w:val="center"/>
         </w:trPr>
         <w:tc>
           <w:tcPr>
-            <w:tcW w:w="5672" w:type="dxa"/>
+            <w:tcW w:w="5670" w:type="dxa"/>
             <w:gridSpan w:val="2"/>
             <w:tcBorders>
               <w:bottom w:val="single" w:sz="4" w:space="0" w:color="auto"/>
@@ -4009,18 +4217,39 @@
                 <w:sz w:val="20"/>
               </w:rPr>
             </w:pPr>
+            <w:bookmarkStart w:id="133" w:name="_Toc77067333"/>
+            <w:bookmarkStart w:id="134" w:name="_Toc77067755"/>
+            <w:bookmarkStart w:id="135" w:name="_Toc77074600"/>
+            <w:bookmarkStart w:id="136" w:name="_Toc77074629"/>
+            <w:bookmarkStart w:id="137" w:name="_Toc77074884"/>
+            <w:bookmarkStart w:id="138" w:name="_Toc77076180"/>
+            <w:bookmarkStart w:id="139" w:name="_Toc77077801"/>
             <w:r>
               <w:rPr>
                 <w:rFonts w:ascii="Verdana" w:hAnsi="Verdana" w:cs="Arial"/>
                 <w:sz w:val="20"/>
               </w:rPr>
-              <w:t xml:space="preserve">DNI: </w:t>
-            </w:r>
-          </w:p>
-        </w:tc>
-        <w:tc>
-          <w:tcPr>
-            <w:tcW w:w="4533" w:type="dxa"/>
+              <w:t>DNI:</w:t>
+            </w:r>
+            <w:bookmarkEnd w:id="133"/>
+            <w:bookmarkEnd w:id="134"/>
+            <w:bookmarkEnd w:id="135"/>
+            <w:bookmarkEnd w:id="136"/>
+            <w:bookmarkEnd w:id="137"/>
+            <w:bookmarkEnd w:id="138"/>
+            <w:bookmarkEnd w:id="139"/>
+            <w:r>
+              <w:rPr>
+                <w:rFonts w:ascii="Verdana" w:hAnsi="Verdana" w:cs="Arial"/>
+                <w:sz w:val="20"/>
+              </w:rPr>
+              <w:t xml:space="preserve"> </w:t>
+            </w:r>
+          </w:p>
+        </w:tc>
+        <w:tc>
+          <w:tcPr>
+            <w:tcW w:w="4427" w:type="dxa"/>
             <w:tcBorders>
               <w:bottom w:val="single" w:sz="4" w:space="0" w:color="auto"/>
             </w:tcBorders>
@@ -4035,6 +4264,13 @@
                 <w:sz w:val="20"/>
               </w:rPr>
             </w:pPr>
+            <w:bookmarkStart w:id="140" w:name="_Toc77067334"/>
+            <w:bookmarkStart w:id="141" w:name="_Toc77067756"/>
+            <w:bookmarkStart w:id="142" w:name="_Toc77074601"/>
+            <w:bookmarkStart w:id="143" w:name="_Toc77074630"/>
+            <w:bookmarkStart w:id="144" w:name="_Toc77074885"/>
+            <w:bookmarkStart w:id="145" w:name="_Toc77076181"/>
+            <w:bookmarkStart w:id="146" w:name="_Toc77077802"/>
             <w:r>
               <w:rPr>
                 <w:rFonts w:ascii="Verdana" w:hAnsi="Verdana" w:cs="Arial"/>
@@ -4042,17 +4278,24 @@
               </w:rPr>
               <w:t>Legajo:</w:t>
             </w:r>
+            <w:bookmarkEnd w:id="140"/>
+            <w:bookmarkEnd w:id="141"/>
+            <w:bookmarkEnd w:id="142"/>
+            <w:bookmarkEnd w:id="143"/>
+            <w:bookmarkEnd w:id="144"/>
+            <w:bookmarkEnd w:id="145"/>
+            <w:bookmarkEnd w:id="146"/>
           </w:p>
         </w:tc>
       </w:tr>
       <w:tr>
         <w:trPr>
-          <w:trHeight w:val="341"/>
+          <w:trHeight w:val="314"/>
           <w:jc w:val="center"/>
         </w:trPr>
         <w:tc>
           <w:tcPr>
-            <w:tcW w:w="5672" w:type="dxa"/>
+            <w:tcW w:w="5670" w:type="dxa"/>
             <w:gridSpan w:val="2"/>
             <w:tcBorders>
               <w:bottom w:val="single" w:sz="4" w:space="0" w:color="auto"/>
@@ -4068,6 +4311,13 @@
                 <w:sz w:val="20"/>
               </w:rPr>
             </w:pPr>
+            <w:bookmarkStart w:id="147" w:name="_Toc77067335"/>
+            <w:bookmarkStart w:id="148" w:name="_Toc77067757"/>
+            <w:bookmarkStart w:id="149" w:name="_Toc77074602"/>
+            <w:bookmarkStart w:id="150" w:name="_Toc77074631"/>
+            <w:bookmarkStart w:id="151" w:name="_Toc77074886"/>
+            <w:bookmarkStart w:id="152" w:name="_Toc77076182"/>
+            <w:bookmarkStart w:id="153" w:name="_Toc77077803"/>
             <w:r>
               <w:rPr>
                 <w:rFonts w:ascii="Verdana" w:hAnsi="Verdana" w:cs="Arial"/>
@@ -4082,11 +4332,18 @@
               </w:rPr>
               <w:t>:</w:t>
             </w:r>
-          </w:p>
-        </w:tc>
-        <w:tc>
-          <w:tcPr>
-            <w:tcW w:w="4533" w:type="dxa"/>
+            <w:bookmarkEnd w:id="147"/>
+            <w:bookmarkEnd w:id="148"/>
+            <w:bookmarkEnd w:id="149"/>
+            <w:bookmarkEnd w:id="150"/>
+            <w:bookmarkEnd w:id="151"/>
+            <w:bookmarkEnd w:id="152"/>
+            <w:bookmarkEnd w:id="153"/>
+          </w:p>
+        </w:tc>
+        <w:tc>
+          <w:tcPr>
+            <w:tcW w:w="4427" w:type="dxa"/>
             <w:tcBorders>
               <w:bottom w:val="single" w:sz="4" w:space="0" w:color="auto"/>
             </w:tcBorders>
@@ -4101,6 +4358,13 @@
                 <w:sz w:val="20"/>
               </w:rPr>
             </w:pPr>
+            <w:bookmarkStart w:id="154" w:name="_Toc77067336"/>
+            <w:bookmarkStart w:id="155" w:name="_Toc77067758"/>
+            <w:bookmarkStart w:id="156" w:name="_Toc77074603"/>
+            <w:bookmarkStart w:id="157" w:name="_Toc77074632"/>
+            <w:bookmarkStart w:id="158" w:name="_Toc77074887"/>
+            <w:bookmarkStart w:id="159" w:name="_Toc77076183"/>
+            <w:bookmarkStart w:id="160" w:name="_Toc77077804"/>
             <w:r>
               <w:rPr>
                 <w:rFonts w:ascii="Verdana" w:hAnsi="Verdana" w:cs="Arial"/>
@@ -4115,17 +4379,24 @@
               </w:rPr>
               <w:t>FINAL Tomo:         Folio:</w:t>
             </w:r>
+            <w:bookmarkEnd w:id="154"/>
+            <w:bookmarkEnd w:id="155"/>
+            <w:bookmarkEnd w:id="156"/>
+            <w:bookmarkEnd w:id="157"/>
+            <w:bookmarkEnd w:id="158"/>
+            <w:bookmarkEnd w:id="159"/>
+            <w:bookmarkEnd w:id="160"/>
           </w:p>
         </w:tc>
       </w:tr>
       <w:tr>
         <w:trPr>
-          <w:trHeight w:val="284"/>
+          <w:trHeight w:val="262"/>
           <w:jc w:val="center"/>
         </w:trPr>
         <w:tc>
           <w:tcPr>
-            <w:tcW w:w="3248" w:type="dxa"/>
+            <w:tcW w:w="3461" w:type="dxa"/>
             <w:shd w:val="clear" w:color="auto" w:fill="E6E6E6"/>
             <w:vAlign w:val="center"/>
           </w:tcPr>
@@ -4137,6 +4408,13 @@
                 <w:sz w:val="20"/>
               </w:rPr>
             </w:pPr>
+            <w:bookmarkStart w:id="161" w:name="_Toc77067337"/>
+            <w:bookmarkStart w:id="162" w:name="_Toc77067759"/>
+            <w:bookmarkStart w:id="163" w:name="_Toc77074604"/>
+            <w:bookmarkStart w:id="164" w:name="_Toc77074633"/>
+            <w:bookmarkStart w:id="165" w:name="_Toc77074888"/>
+            <w:bookmarkStart w:id="166" w:name="_Toc77076184"/>
+            <w:bookmarkStart w:id="167" w:name="_Toc77077805"/>
             <w:r>
               <w:rPr>
                 <w:rFonts w:ascii="Verdana" w:hAnsi="Verdana" w:cs="Arial"/>
@@ -4144,11 +4422,18 @@
               </w:rPr>
               <w:t>CALIFICACIÓN</w:t>
             </w:r>
-          </w:p>
-        </w:tc>
-        <w:tc>
-          <w:tcPr>
-            <w:tcW w:w="6957" w:type="dxa"/>
+            <w:bookmarkEnd w:id="161"/>
+            <w:bookmarkEnd w:id="162"/>
+            <w:bookmarkEnd w:id="163"/>
+            <w:bookmarkEnd w:id="164"/>
+            <w:bookmarkEnd w:id="165"/>
+            <w:bookmarkEnd w:id="166"/>
+            <w:bookmarkEnd w:id="167"/>
+          </w:p>
+        </w:tc>
+        <w:tc>
+          <w:tcPr>
+            <w:tcW w:w="6636" w:type="dxa"/>
             <w:gridSpan w:val="2"/>
             <w:vAlign w:val="center"/>
           </w:tcPr>
@@ -4381,15 +4666,17 @@
               </w:rPr>
               <w:t xml:space="preserve">Lo hace </w:t>
             </w:r>
-            <w:r>
-              <w:rPr>
-                <w:rFonts w:ascii="Calibri" w:eastAsia="Calibri" w:hAnsi="Calibri"/>
-                <w:b/>
-                <w:sz w:val="18"/>
-                <w:szCs w:val="18"/>
-              </w:rPr>
-              <w:t>con errores</w:t>
-            </w:r>
+            <w:proofErr w:type="gramStart"/>
+            <w:r>
+              <w:rPr>
+                <w:rFonts w:ascii="Calibri" w:eastAsia="Calibri" w:hAnsi="Calibri"/>
+                <w:b/>
+                <w:sz w:val="18"/>
+                <w:szCs w:val="18"/>
+              </w:rPr>
+              <w:t>con  errores</w:t>
+            </w:r>
+            <w:proofErr w:type="gramEnd"/>
             <w:r>
               <w:rPr>
                 <w:rFonts w:ascii="Calibri" w:eastAsia="Calibri" w:hAnsi="Calibri"/>
@@ -5070,15 +5357,2060 @@
         </w:rPr>
       </w:pPr>
     </w:p>
+    <w:p>
+      <w:pPr>
+        <w:rPr>
+          <w:rFonts w:cs="Arial"/>
+          <w:szCs w:val="20"/>
+        </w:rPr>
+      </w:pPr>
+    </w:p>
+    <w:p>
+      <w:pPr>
+        <w:rPr>
+          <w:rFonts w:cs="Arial"/>
+          <w:szCs w:val="20"/>
+        </w:rPr>
+      </w:pPr>
+    </w:p>
+    <w:p>
+      <w:pPr>
+        <w:rPr>
+          <w:rFonts w:cs="Arial"/>
+          <w:szCs w:val="20"/>
+        </w:rPr>
+      </w:pPr>
+    </w:p>
+    <w:p>
+      <w:pPr>
+        <w:rPr>
+          <w:rFonts w:cs="Arial"/>
+          <w:szCs w:val="20"/>
+        </w:rPr>
+      </w:pPr>
+    </w:p>
+    <w:p>
+      <w:pPr>
+        <w:rPr>
+          <w:rFonts w:cs="Arial"/>
+          <w:szCs w:val="20"/>
+        </w:rPr>
+      </w:pPr>
+    </w:p>
+    <w:p>
+      <w:pPr>
+        <w:rPr>
+          <w:rFonts w:cs="Arial"/>
+          <w:szCs w:val="20"/>
+        </w:rPr>
+      </w:pPr>
+    </w:p>
+    <w:p>
+      <w:pPr>
+        <w:rPr>
+          <w:rFonts w:cs="Arial"/>
+          <w:szCs w:val="20"/>
+        </w:rPr>
+      </w:pPr>
+    </w:p>
+    <w:p>
+      <w:pPr>
+        <w:rPr>
+          <w:rFonts w:cs="Arial"/>
+          <w:szCs w:val="20"/>
+        </w:rPr>
+      </w:pPr>
+    </w:p>
+    <w:p/>
+    <w:p>
+      <w:pPr>
+        <w:jc w:val="center"/>
+        <w:rPr>
+          <w:rFonts w:ascii="Times New Roman" w:hAnsi="Times New Roman" w:cs="Times New Roman"/>
+        </w:rPr>
+      </w:pPr>
+      <w:r>
+        <w:rPr>
+          <w:rFonts w:ascii="Times New Roman" w:eastAsia="Cambria" w:hAnsi="Times New Roman" w:cs="Times New Roman"/>
+          <w:sz w:val="23"/>
+        </w:rPr>
+        <w:lastRenderedPageBreak/>
+        <w:t>UNIVERSIDAD TECNOL</w:t>
+      </w:r>
+      <w:r>
+        <w:rPr>
+          <w:rFonts w:ascii="Times New Roman" w:eastAsia="Cambria" w:hAnsi="Times New Roman" w:cs="Times New Roman"/>
+          <w:sz w:val="23"/>
+        </w:rPr>
+        <w:t>Ó</w:t>
+      </w:r>
+      <w:r>
+        <w:rPr>
+          <w:rFonts w:ascii="Times New Roman" w:eastAsia="Cambria" w:hAnsi="Times New Roman" w:cs="Times New Roman"/>
+          <w:sz w:val="23"/>
+        </w:rPr>
+        <w:t>GICA NACIONAL - FRGP</w:t>
+      </w:r>
+    </w:p>
+    <w:p>
+      <w:pPr>
+        <w:pStyle w:val="Ttulo1"/>
+        <w:rPr>
+          <w:sz w:val="36"/>
+          <w:szCs w:val="36"/>
+        </w:rPr>
+      </w:pPr>
+      <w:bookmarkStart w:id="168" w:name="_Toc77067338"/>
+      <w:bookmarkStart w:id="169" w:name="_Toc77067760"/>
+      <w:bookmarkStart w:id="170" w:name="_Toc77074605"/>
+      <w:bookmarkStart w:id="171" w:name="_Toc77074634"/>
+      <w:bookmarkStart w:id="172" w:name="_Toc77074889"/>
+      <w:bookmarkStart w:id="173" w:name="_Toc77076185"/>
+      <w:bookmarkStart w:id="174" w:name="_Toc77077806"/>
+      <w:r>
+        <w:rPr>
+          <w:sz w:val="36"/>
+          <w:szCs w:val="36"/>
+        </w:rPr>
+        <w:t>Laboratorio de Computación III</w:t>
+      </w:r>
+      <w:bookmarkEnd w:id="168"/>
+      <w:bookmarkEnd w:id="169"/>
+      <w:bookmarkEnd w:id="170"/>
+      <w:bookmarkEnd w:id="171"/>
+      <w:bookmarkEnd w:id="172"/>
+      <w:bookmarkEnd w:id="173"/>
+      <w:bookmarkEnd w:id="174"/>
+    </w:p>
+    <w:p>
+      <w:r>
+        <w:rPr>
+          <w:rFonts w:ascii="Calibri" w:eastAsia="Calibri" w:hAnsi="Calibri" w:cs="Calibri"/>
+          <w:noProof/>
+        </w:rPr>
+        <mc:AlternateContent>
+          <mc:Choice Requires="wpg">
+            <w:drawing>
+              <wp:inline distT="0" distB="0" distL="0" distR="0" wp14:anchorId="565779D4" wp14:editId="74E99799">
+                <wp:extent cx="6208395" cy="9525"/>
+                <wp:effectExtent l="0" t="0" r="0" b="0"/>
+                <wp:docPr id="10846" name="Group 10846"/>
+                <wp:cNvGraphicFramePr/>
+                <a:graphic xmlns:a="http://schemas.openxmlformats.org/drawingml/2006/main">
+                  <a:graphicData uri="http://schemas.microsoft.com/office/word/2010/wordprocessingGroup">
+                    <wpg:wgp>
+                      <wpg:cNvGrpSpPr/>
+                      <wpg:grpSpPr>
+                        <a:xfrm>
+                          <a:off x="0" y="0"/>
+                          <a:ext cx="6208395" cy="9525"/>
+                          <a:chOff x="0" y="0"/>
+                          <a:chExt cx="6208395" cy="9525"/>
+                        </a:xfrm>
+                      </wpg:grpSpPr>
+                      <wps:wsp>
+                        <wps:cNvPr id="13765" name="Shape 13765"/>
+                        <wps:cNvSpPr/>
+                        <wps:spPr>
+                          <a:xfrm>
+                            <a:off x="0" y="0"/>
+                            <a:ext cx="6208395" cy="9525"/>
+                          </a:xfrm>
+                          <a:custGeom>
+                            <a:avLst/>
+                            <a:gdLst/>
+                            <a:ahLst/>
+                            <a:cxnLst/>
+                            <a:rect l="0" t="0" r="0" b="0"/>
+                            <a:pathLst>
+                              <a:path w="6208395" h="9525">
+                                <a:moveTo>
+                                  <a:pt x="0" y="0"/>
+                                </a:moveTo>
+                                <a:lnTo>
+                                  <a:pt x="6208395" y="0"/>
+                                </a:lnTo>
+                                <a:lnTo>
+                                  <a:pt x="6208395" y="9525"/>
+                                </a:lnTo>
+                                <a:lnTo>
+                                  <a:pt x="0" y="9525"/>
+                                </a:lnTo>
+                                <a:lnTo>
+                                  <a:pt x="0" y="0"/>
+                                </a:lnTo>
+                              </a:path>
+                            </a:pathLst>
+                          </a:custGeom>
+                          <a:ln w="0" cap="flat">
+                            <a:miter lim="127000"/>
+                          </a:ln>
+                        </wps:spPr>
+                        <wps:style>
+                          <a:lnRef idx="0">
+                            <a:srgbClr val="000000">
+                              <a:alpha val="0"/>
+                            </a:srgbClr>
+                          </a:lnRef>
+                          <a:fillRef idx="1">
+                            <a:srgbClr val="4F81BD"/>
+                          </a:fillRef>
+                          <a:effectRef idx="0">
+                            <a:scrgbClr r="0" g="0" b="0"/>
+                          </a:effectRef>
+                          <a:fontRef idx="none"/>
+                        </wps:style>
+                        <wps:bodyPr/>
+                      </wps:wsp>
+                    </wpg:wgp>
+                  </a:graphicData>
+                </a:graphic>
+              </wp:inline>
+            </w:drawing>
+          </mc:Choice>
+          <mc:Fallback>
+            <w:pict>
+              <v:group w14:anchorId="6FADFCEE" id="Group 10846" o:spid="_x0000_s1026" style="width:488.85pt;height:.75pt;mso-position-horizontal-relative:char;mso-position-vertical-relative:line" coordsize="62083,95" o:gfxdata="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">
+                <v:shape id="Shape 13765" o:spid="_x0000_s1027" style="position:absolute;width:62083;height:95;visibility:visible;mso-wrap-style:square;v-text-anchor:top" coordsize="6208395,9525" o:gfxdata="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" path="m,l6208395,r,9525l,9525,,e" fillcolor="#4f81bd" stroked="f" strokeweight="0">
+                  <v:stroke miterlimit="83231f" joinstyle="miter"/>
+                  <v:path arrowok="t" textboxrect="0,0,6208395,9525"/>
+                </v:shape>
+                <w10:anchorlock/>
+              </v:group>
+            </w:pict>
+          </mc:Fallback>
+        </mc:AlternateContent>
+      </w:r>
+    </w:p>
+    <w:p>
+      <w:r>
+        <w:rPr>
+          <w:rFonts w:ascii="Cambria" w:eastAsia="Cambria" w:hAnsi="Cambria" w:cs="Cambria"/>
+          <w:sz w:val="44"/>
+        </w:rPr>
+        <w:t xml:space="preserve"> </w:t>
+      </w:r>
+    </w:p>
+    <w:p>
+      <w:pPr>
+        <w:pStyle w:val="Ttulo1"/>
+        <w:rPr>
+          <w:sz w:val="28"/>
+          <w:szCs w:val="28"/>
+          <w:shd w:val="clear" w:color="auto" w:fill="FFFFFF"/>
+        </w:rPr>
+      </w:pPr>
+      <w:r>
+        <w:rPr>
+          <w:sz w:val="28"/>
+          <w:szCs w:val="28"/>
+          <w:shd w:val="clear" w:color="auto" w:fill="FFFFFF"/>
+        </w:rPr>
+        <w:t>Base de Datos para un E-</w:t>
+      </w:r>
+      <w:proofErr w:type="spellStart"/>
+      <w:r>
+        <w:rPr>
+          <w:sz w:val="28"/>
+          <w:szCs w:val="28"/>
+          <w:shd w:val="clear" w:color="auto" w:fill="FFFFFF"/>
+        </w:rPr>
+        <w:t>commerce</w:t>
+      </w:r>
+      <w:proofErr w:type="spellEnd"/>
+      <w:r>
+        <w:rPr>
+          <w:sz w:val="28"/>
+          <w:szCs w:val="28"/>
+          <w:shd w:val="clear" w:color="auto" w:fill="FFFFFF"/>
+        </w:rPr>
+        <w:t xml:space="preserve"> de electrodomésticos</w:t>
+      </w:r>
+    </w:p>
+    <w:p>
+      <w:pPr>
+        <w:rPr>
+          <w:u w:val="single"/>
+          <w:lang w:eastAsia="es-ES"/>
+        </w:rPr>
+      </w:pPr>
+    </w:p>
+    <w:p>
+      <w:pPr>
+        <w:jc w:val="center"/>
+      </w:pPr>
+      <w:r>
+        <w:rPr>
+          <w:noProof/>
+        </w:rPr>
+        <w:drawing>
+          <wp:inline distT="0" distB="0" distL="0" distR="0" wp14:anchorId="4069C3C4" wp14:editId="3488015B">
+            <wp:extent cx="1990090" cy="2243455"/>
+            <wp:effectExtent l="0" t="0" r="0" b="0"/>
+            <wp:docPr id="42" name="Picture 42"/>
+            <wp:cNvGraphicFramePr/>
+            <a:graphic xmlns:a="http://schemas.openxmlformats.org/drawingml/2006/main">
+              <a:graphicData uri="http://schemas.openxmlformats.org/drawingml/2006/picture">
+                <pic:pic xmlns:pic="http://schemas.openxmlformats.org/drawingml/2006/picture">
+                  <pic:nvPicPr>
+                    <pic:cNvPr id="42" name="Picture 42"/>
+                    <pic:cNvPicPr/>
+                  </pic:nvPicPr>
+                  <pic:blipFill>
+                    <a:blip r:embed="rId8"/>
+                    <a:stretch>
+                      <a:fillRect/>
+                    </a:stretch>
+                  </pic:blipFill>
+                  <pic:spPr>
+                    <a:xfrm>
+                      <a:off x="0" y="0"/>
+                      <a:ext cx="1990090" cy="2243455"/>
+                    </a:xfrm>
+                    <a:prstGeom prst="rect">
+                      <a:avLst/>
+                    </a:prstGeom>
+                  </pic:spPr>
+                </pic:pic>
+              </a:graphicData>
+            </a:graphic>
+          </wp:inline>
+        </w:drawing>
+      </w:r>
+    </w:p>
+    <w:p/>
+    <w:p>
+      <w:pPr>
+        <w:jc w:val="center"/>
+      </w:pPr>
+      <w:r>
+        <w:rPr>
+          <w:rFonts w:ascii="Times New Roman" w:eastAsia="Times New Roman" w:hAnsi="Times New Roman" w:cs="Times New Roman"/>
+          <w:b/>
+          <w:sz w:val="32"/>
+        </w:rPr>
+        <w:t>Autores:</w:t>
+      </w:r>
+    </w:p>
+    <w:p>
+      <w:pPr>
+        <w:jc w:val="center"/>
+        <w:rPr>
+          <w:rFonts w:ascii="Times New Roman" w:hAnsi="Times New Roman" w:cs="Times New Roman"/>
+          <w:sz w:val="28"/>
+          <w:szCs w:val="28"/>
+        </w:rPr>
+      </w:pPr>
+      <w:r>
+        <w:rPr>
+          <w:rFonts w:ascii="Times New Roman" w:hAnsi="Times New Roman" w:cs="Times New Roman"/>
+          <w:sz w:val="28"/>
+          <w:szCs w:val="28"/>
+        </w:rPr>
+        <w:t xml:space="preserve">Nombre y Apellido </w:t>
+      </w:r>
+    </w:p>
+    <w:p>
+      <w:pPr>
+        <w:jc w:val="center"/>
+        <w:rPr>
+          <w:rFonts w:ascii="Times New Roman" w:eastAsia="Times New Roman" w:hAnsi="Times New Roman" w:cs="Times New Roman"/>
+          <w:b/>
+          <w:sz w:val="32"/>
+        </w:rPr>
+      </w:pPr>
+      <w:r>
+        <w:rPr>
+          <w:rFonts w:ascii="Times New Roman" w:eastAsia="Times New Roman" w:hAnsi="Times New Roman" w:cs="Times New Roman"/>
+          <w:b/>
+          <w:sz w:val="32"/>
+        </w:rPr>
+        <w:t>Profesor</w:t>
+      </w:r>
+      <w:r>
+        <w:rPr>
+          <w:rFonts w:ascii="Times New Roman" w:eastAsia="Times New Roman" w:hAnsi="Times New Roman" w:cs="Times New Roman"/>
+          <w:b/>
+          <w:sz w:val="32"/>
+        </w:rPr>
+        <w:t>es</w:t>
+      </w:r>
+      <w:r>
+        <w:rPr>
+          <w:rFonts w:ascii="Times New Roman" w:eastAsia="Times New Roman" w:hAnsi="Times New Roman" w:cs="Times New Roman"/>
+          <w:b/>
+          <w:sz w:val="32"/>
+        </w:rPr>
+        <w:t>:</w:t>
+      </w:r>
+    </w:p>
+    <w:p>
+      <w:pPr>
+        <w:jc w:val="center"/>
+        <w:rPr>
+          <w:rFonts w:ascii="Times New Roman" w:hAnsi="Times New Roman" w:cs="Times New Roman"/>
+          <w:sz w:val="28"/>
+          <w:szCs w:val="28"/>
+        </w:rPr>
+      </w:pPr>
+      <w:r>
+        <w:rPr>
+          <w:rFonts w:ascii="Times New Roman" w:hAnsi="Times New Roman" w:cs="Times New Roman"/>
+          <w:sz w:val="28"/>
+          <w:szCs w:val="28"/>
+        </w:rPr>
+        <w:t xml:space="preserve">Nombre y Apellido </w:t>
+      </w:r>
+    </w:p>
+    <w:p>
+      <w:pPr>
+        <w:jc w:val="center"/>
+      </w:pPr>
+    </w:p>
+    <w:p/>
+    <w:p>
+      <w:pPr>
+        <w:rPr>
+          <w:rFonts w:cs="Arial"/>
+          <w:szCs w:val="20"/>
+        </w:rPr>
+      </w:pPr>
+    </w:p>
+    <w:p>
+      <w:pPr>
+        <w:rPr>
+          <w:rFonts w:cs="Arial"/>
+          <w:szCs w:val="20"/>
+        </w:rPr>
+      </w:pPr>
+    </w:p>
+    <w:p>
+      <w:pPr>
+        <w:jc w:val="center"/>
+        <w:rPr>
+          <w:rFonts w:ascii="Times New Roman" w:hAnsi="Times New Roman" w:cs="Times New Roman"/>
+          <w:b/>
+          <w:bCs/>
+          <w:sz w:val="28"/>
+          <w:szCs w:val="28"/>
+        </w:rPr>
+      </w:pPr>
+      <w:r>
+        <w:rPr>
+          <w:rFonts w:ascii="Times New Roman" w:eastAsia="Cambria" w:hAnsi="Times New Roman" w:cs="Times New Roman"/>
+          <w:b/>
+          <w:bCs/>
+          <w:sz w:val="28"/>
+          <w:szCs w:val="28"/>
+        </w:rPr>
+        <w:t>2021 - Primer Cuatrimestre</w:t>
+      </w:r>
+    </w:p>
+    <w:p>
+      <w:pPr>
+        <w:rPr>
+          <w:rFonts w:cs="Arial"/>
+          <w:szCs w:val="20"/>
+        </w:rPr>
+      </w:pPr>
+    </w:p>
+    <w:p>
+      <w:pPr>
+        <w:rPr>
+          <w:rFonts w:cs="Arial"/>
+          <w:sz w:val="28"/>
+          <w:szCs w:val="28"/>
+        </w:rPr>
+      </w:pPr>
+    </w:p>
+    <w:p>
+      <w:pPr>
+        <w:pStyle w:val="Ttulo1"/>
+        <w:jc w:val="left"/>
+        <w:rPr>
+          <w:u w:val="single"/>
+          <w:shd w:val="clear" w:color="auto" w:fill="FFFFFF"/>
+        </w:rPr>
+      </w:pPr>
+    </w:p>
+    <w:p>
+      <w:pPr>
+        <w:rPr>
+          <w:lang w:eastAsia="es-ES"/>
+        </w:rPr>
+      </w:pPr>
+    </w:p>
+    <w:sdt>
+      <w:sdtPr>
+        <w:rPr>
+          <w:rFonts w:asciiTheme="minorHAnsi" w:eastAsiaTheme="minorHAnsi" w:hAnsiTheme="minorHAnsi" w:cstheme="minorBidi"/>
+          <w:color w:val="auto"/>
+          <w:sz w:val="22"/>
+          <w:szCs w:val="22"/>
+          <w:lang w:val="es-ES" w:eastAsia="en-US"/>
+        </w:rPr>
+        <w:id w:val="-362202688"/>
+        <w:docPartObj>
+          <w:docPartGallery w:val="Table of Contents"/>
+          <w:docPartUnique/>
+        </w:docPartObj>
+      </w:sdtPr>
+      <w:sdtEndPr>
+        <w:rPr>
+          <w:b/>
+          <w:bCs/>
+        </w:rPr>
+      </w:sdtEndPr>
+      <w:sdtContent>
+        <w:p>
+          <w:pPr>
+            <w:pStyle w:val="TtuloTDC"/>
+          </w:pPr>
+          <w:r>
+            <w:rPr>
+              <w:lang w:val="es-ES"/>
+            </w:rPr>
+            <w:t>ÍNDICE</w:t>
+          </w:r>
+        </w:p>
+        <w:p>
+          <w:pPr>
+            <w:pStyle w:val="TDC1"/>
+            <w:tabs>
+              <w:tab w:val="right" w:leader="dot" w:pos="8495"/>
+            </w:tabs>
+            <w:rPr>
+              <w:rFonts w:eastAsiaTheme="minorEastAsia"/>
+              <w:noProof/>
+              <w:lang w:eastAsia="es-AR"/>
+            </w:rPr>
+          </w:pPr>
+          <w:r>
+            <w:fldChar w:fldCharType="begin"/>
+          </w:r>
+          <w:r>
+            <w:instrText xml:space="preserve"> TOC \o "1-3" \h \z \u </w:instrText>
+          </w:r>
+          <w:r>
+            <w:fldChar w:fldCharType="separate"/>
+          </w:r>
+        </w:p>
+        <w:p>
+          <w:pPr>
+            <w:pStyle w:val="TDC1"/>
+            <w:tabs>
+              <w:tab w:val="right" w:leader="dot" w:pos="8495"/>
+            </w:tabs>
+            <w:rPr>
+              <w:rFonts w:eastAsiaTheme="minorEastAsia"/>
+              <w:noProof/>
+              <w:lang w:eastAsia="es-AR"/>
+            </w:rPr>
+          </w:pPr>
+          <w:hyperlink w:anchor="_Toc77077808" w:history="1">
+            <w:r>
+              <w:rPr>
+                <w:rStyle w:val="Hipervnculo"/>
+                <w:noProof/>
+                <w:shd w:val="clear" w:color="auto" w:fill="FFFFFF"/>
+              </w:rPr>
+              <w:t>INTRODUCCIÓN</w:t>
+            </w:r>
+            <w:r>
+              <w:rPr>
+                <w:noProof/>
+                <w:webHidden/>
+              </w:rPr>
+              <w:tab/>
+            </w:r>
+            <w:r>
+              <w:rPr>
+                <w:noProof/>
+                <w:webHidden/>
+              </w:rPr>
+              <w:fldChar w:fldCharType="begin"/>
+            </w:r>
+            <w:r>
+              <w:rPr>
+                <w:noProof/>
+                <w:webHidden/>
+              </w:rPr>
+              <w:instrText xml:space="preserve"> PAGEREF _Toc77077808 \h </w:instrText>
+            </w:r>
+            <w:r>
+              <w:rPr>
+                <w:noProof/>
+                <w:webHidden/>
+              </w:rPr>
+            </w:r>
+            <w:r>
+              <w:rPr>
+                <w:noProof/>
+                <w:webHidden/>
+              </w:rPr>
+              <w:fldChar w:fldCharType="separate"/>
+            </w:r>
+            <w:r>
+              <w:rPr>
+                <w:noProof/>
+                <w:webHidden/>
+              </w:rPr>
+              <w:t>1</w:t>
+            </w:r>
+            <w:r>
+              <w:rPr>
+                <w:noProof/>
+                <w:webHidden/>
+              </w:rPr>
+              <w:fldChar w:fldCharType="end"/>
+            </w:r>
+          </w:hyperlink>
+        </w:p>
+        <w:p>
+          <w:pPr>
+            <w:pStyle w:val="TDC1"/>
+            <w:tabs>
+              <w:tab w:val="right" w:leader="dot" w:pos="8495"/>
+            </w:tabs>
+            <w:rPr>
+              <w:rFonts w:eastAsiaTheme="minorEastAsia"/>
+              <w:noProof/>
+              <w:lang w:eastAsia="es-AR"/>
+            </w:rPr>
+          </w:pPr>
+          <w:hyperlink w:anchor="_Toc77077809" w:history="1">
+            <w:r>
+              <w:rPr>
+                <w:rStyle w:val="Hipervnculo"/>
+                <w:noProof/>
+                <w:shd w:val="clear" w:color="auto" w:fill="FFFFFF"/>
+              </w:rPr>
+              <w:t>D.E.R</w:t>
+            </w:r>
+            <w:r>
+              <w:rPr>
+                <w:noProof/>
+                <w:webHidden/>
+              </w:rPr>
+              <w:tab/>
+            </w:r>
+            <w:r>
+              <w:rPr>
+                <w:noProof/>
+                <w:webHidden/>
+              </w:rPr>
+              <w:fldChar w:fldCharType="begin"/>
+            </w:r>
+            <w:r>
+              <w:rPr>
+                <w:noProof/>
+                <w:webHidden/>
+              </w:rPr>
+              <w:instrText xml:space="preserve"> PAGEREF _Toc77077809 \h </w:instrText>
+            </w:r>
+            <w:r>
+              <w:rPr>
+                <w:noProof/>
+                <w:webHidden/>
+              </w:rPr>
+            </w:r>
+            <w:r>
+              <w:rPr>
+                <w:noProof/>
+                <w:webHidden/>
+              </w:rPr>
+              <w:fldChar w:fldCharType="separate"/>
+            </w:r>
+            <w:r>
+              <w:rPr>
+                <w:noProof/>
+                <w:webHidden/>
+              </w:rPr>
+              <w:t>2</w:t>
+            </w:r>
+            <w:r>
+              <w:rPr>
+                <w:noProof/>
+                <w:webHidden/>
+              </w:rPr>
+              <w:fldChar w:fldCharType="end"/>
+            </w:r>
+          </w:hyperlink>
+        </w:p>
+        <w:p>
+          <w:pPr>
+            <w:pStyle w:val="TDC1"/>
+            <w:tabs>
+              <w:tab w:val="right" w:leader="dot" w:pos="8495"/>
+            </w:tabs>
+            <w:rPr>
+              <w:rFonts w:eastAsiaTheme="minorEastAsia"/>
+              <w:noProof/>
+              <w:lang w:eastAsia="es-AR"/>
+            </w:rPr>
+          </w:pPr>
+          <w:hyperlink w:anchor="_Toc77077810" w:history="1">
+            <w:r>
+              <w:rPr>
+                <w:rStyle w:val="Hipervnculo"/>
+                <w:noProof/>
+                <w:shd w:val="clear" w:color="auto" w:fill="FFFFFF"/>
+              </w:rPr>
+              <w:t>CÓDIGO</w:t>
+            </w:r>
+            <w:r>
+              <w:rPr>
+                <w:noProof/>
+                <w:webHidden/>
+              </w:rPr>
+              <w:tab/>
+            </w:r>
+            <w:r>
+              <w:rPr>
+                <w:noProof/>
+                <w:webHidden/>
+              </w:rPr>
+              <w:fldChar w:fldCharType="begin"/>
+            </w:r>
+            <w:r>
+              <w:rPr>
+                <w:noProof/>
+                <w:webHidden/>
+              </w:rPr>
+              <w:instrText xml:space="preserve"> PAGEREF _Toc77077810 \h </w:instrText>
+            </w:r>
+            <w:r>
+              <w:rPr>
+                <w:noProof/>
+                <w:webHidden/>
+              </w:rPr>
+            </w:r>
+            <w:r>
+              <w:rPr>
+                <w:noProof/>
+                <w:webHidden/>
+              </w:rPr>
+              <w:fldChar w:fldCharType="separate"/>
+            </w:r>
+            <w:r>
+              <w:rPr>
+                <w:noProof/>
+                <w:webHidden/>
+              </w:rPr>
+              <w:t>3</w:t>
+            </w:r>
+            <w:r>
+              <w:rPr>
+                <w:noProof/>
+                <w:webHidden/>
+              </w:rPr>
+              <w:fldChar w:fldCharType="end"/>
+            </w:r>
+          </w:hyperlink>
+        </w:p>
+        <w:p>
+          <w:pPr>
+            <w:pStyle w:val="TDC2"/>
+            <w:tabs>
+              <w:tab w:val="right" w:leader="dot" w:pos="8495"/>
+            </w:tabs>
+            <w:rPr>
+              <w:rFonts w:cstheme="minorBidi"/>
+              <w:noProof/>
+            </w:rPr>
+          </w:pPr>
+          <w:hyperlink w:anchor="_Toc77077811" w:history="1">
+            <w:r>
+              <w:rPr>
+                <w:rStyle w:val="Hipervnculo"/>
+                <w:noProof/>
+              </w:rPr>
+              <w:t>- Creación de la base de datos.</w:t>
+            </w:r>
+            <w:r>
+              <w:rPr>
+                <w:noProof/>
+                <w:webHidden/>
+              </w:rPr>
+              <w:tab/>
+            </w:r>
+            <w:r>
+              <w:rPr>
+                <w:noProof/>
+                <w:webHidden/>
+              </w:rPr>
+              <w:fldChar w:fldCharType="begin"/>
+            </w:r>
+            <w:r>
+              <w:rPr>
+                <w:noProof/>
+                <w:webHidden/>
+              </w:rPr>
+              <w:instrText xml:space="preserve"> PAGEREF _Toc77077811 \h </w:instrText>
+            </w:r>
+            <w:r>
+              <w:rPr>
+                <w:noProof/>
+                <w:webHidden/>
+              </w:rPr>
+            </w:r>
+            <w:r>
+              <w:rPr>
+                <w:noProof/>
+                <w:webHidden/>
+              </w:rPr>
+              <w:fldChar w:fldCharType="separate"/>
+            </w:r>
+            <w:r>
+              <w:rPr>
+                <w:noProof/>
+                <w:webHidden/>
+              </w:rPr>
+              <w:t>3</w:t>
+            </w:r>
+            <w:r>
+              <w:rPr>
+                <w:noProof/>
+                <w:webHidden/>
+              </w:rPr>
+              <w:fldChar w:fldCharType="end"/>
+            </w:r>
+          </w:hyperlink>
+        </w:p>
+        <w:p>
+          <w:pPr>
+            <w:pStyle w:val="TDC2"/>
+            <w:tabs>
+              <w:tab w:val="right" w:leader="dot" w:pos="8495"/>
+            </w:tabs>
+            <w:rPr>
+              <w:rFonts w:cstheme="minorBidi"/>
+              <w:noProof/>
+            </w:rPr>
+          </w:pPr>
+          <w:hyperlink w:anchor="_Toc77077812" w:history="1">
+            <w:r>
+              <w:rPr>
+                <w:rStyle w:val="Hipervnculo"/>
+                <w:noProof/>
+              </w:rPr>
+              <w:t>- Creación de las tablas.</w:t>
+            </w:r>
+            <w:r>
+              <w:rPr>
+                <w:noProof/>
+                <w:webHidden/>
+              </w:rPr>
+              <w:tab/>
+            </w:r>
+            <w:r>
+              <w:rPr>
+                <w:noProof/>
+                <w:webHidden/>
+              </w:rPr>
+              <w:fldChar w:fldCharType="begin"/>
+            </w:r>
+            <w:r>
+              <w:rPr>
+                <w:noProof/>
+                <w:webHidden/>
+              </w:rPr>
+              <w:instrText xml:space="preserve"> PAGEREF _Toc77077812 \h </w:instrText>
+            </w:r>
+            <w:r>
+              <w:rPr>
+                <w:noProof/>
+                <w:webHidden/>
+              </w:rPr>
+            </w:r>
+            <w:r>
+              <w:rPr>
+                <w:noProof/>
+                <w:webHidden/>
+              </w:rPr>
+              <w:fldChar w:fldCharType="separate"/>
+            </w:r>
+            <w:r>
+              <w:rPr>
+                <w:noProof/>
+                <w:webHidden/>
+              </w:rPr>
+              <w:t>3</w:t>
+            </w:r>
+            <w:r>
+              <w:rPr>
+                <w:noProof/>
+                <w:webHidden/>
+              </w:rPr>
+              <w:fldChar w:fldCharType="end"/>
+            </w:r>
+          </w:hyperlink>
+        </w:p>
+        <w:p>
+          <w:pPr>
+            <w:pStyle w:val="TDC2"/>
+            <w:tabs>
+              <w:tab w:val="right" w:leader="dot" w:pos="8495"/>
+            </w:tabs>
+            <w:rPr>
+              <w:rFonts w:cstheme="minorBidi"/>
+              <w:noProof/>
+            </w:rPr>
+          </w:pPr>
+          <w:hyperlink w:anchor="_Toc77077813" w:history="1">
+            <w:r>
+              <w:rPr>
+                <w:rStyle w:val="Hipervnculo"/>
+                <w:noProof/>
+              </w:rPr>
+              <w:t>- Relaciones entre tablas.</w:t>
+            </w:r>
+            <w:r>
+              <w:rPr>
+                <w:noProof/>
+                <w:webHidden/>
+              </w:rPr>
+              <w:tab/>
+            </w:r>
+            <w:r>
+              <w:rPr>
+                <w:noProof/>
+                <w:webHidden/>
+              </w:rPr>
+              <w:fldChar w:fldCharType="begin"/>
+            </w:r>
+            <w:r>
+              <w:rPr>
+                <w:noProof/>
+                <w:webHidden/>
+              </w:rPr>
+              <w:instrText xml:space="preserve"> PAGEREF _Toc77077813 \h </w:instrText>
+            </w:r>
+            <w:r>
+              <w:rPr>
+                <w:noProof/>
+                <w:webHidden/>
+              </w:rPr>
+            </w:r>
+            <w:r>
+              <w:rPr>
+                <w:noProof/>
+                <w:webHidden/>
+              </w:rPr>
+              <w:fldChar w:fldCharType="separate"/>
+            </w:r>
+            <w:r>
+              <w:rPr>
+                <w:noProof/>
+                <w:webHidden/>
+              </w:rPr>
+              <w:t>3</w:t>
+            </w:r>
+            <w:r>
+              <w:rPr>
+                <w:noProof/>
+                <w:webHidden/>
+              </w:rPr>
+              <w:fldChar w:fldCharType="end"/>
+            </w:r>
+          </w:hyperlink>
+        </w:p>
+        <w:p>
+          <w:pPr>
+            <w:pStyle w:val="TDC2"/>
+            <w:tabs>
+              <w:tab w:val="right" w:leader="dot" w:pos="8495"/>
+            </w:tabs>
+            <w:rPr>
+              <w:rFonts w:cstheme="minorBidi"/>
+              <w:noProof/>
+            </w:rPr>
+          </w:pPr>
+          <w:hyperlink w:anchor="_Toc77077814" w:history="1">
+            <w:r>
+              <w:rPr>
+                <w:rStyle w:val="Hipervnculo"/>
+                <w:noProof/>
+              </w:rPr>
+              <w:t>- Carga de datos.</w:t>
+            </w:r>
+            <w:r>
+              <w:rPr>
+                <w:noProof/>
+                <w:webHidden/>
+              </w:rPr>
+              <w:tab/>
+            </w:r>
+            <w:r>
+              <w:rPr>
+                <w:noProof/>
+                <w:webHidden/>
+              </w:rPr>
+              <w:fldChar w:fldCharType="begin"/>
+            </w:r>
+            <w:r>
+              <w:rPr>
+                <w:noProof/>
+                <w:webHidden/>
+              </w:rPr>
+              <w:instrText xml:space="preserve"> PAGEREF _Toc77077814 \h </w:instrText>
+            </w:r>
+            <w:r>
+              <w:rPr>
+                <w:noProof/>
+                <w:webHidden/>
+              </w:rPr>
+            </w:r>
+            <w:r>
+              <w:rPr>
+                <w:noProof/>
+                <w:webHidden/>
+              </w:rPr>
+              <w:fldChar w:fldCharType="separate"/>
+            </w:r>
+            <w:r>
+              <w:rPr>
+                <w:noProof/>
+                <w:webHidden/>
+              </w:rPr>
+              <w:t>3</w:t>
+            </w:r>
+            <w:r>
+              <w:rPr>
+                <w:noProof/>
+                <w:webHidden/>
+              </w:rPr>
+              <w:fldChar w:fldCharType="end"/>
+            </w:r>
+          </w:hyperlink>
+        </w:p>
+        <w:p>
+          <w:pPr>
+            <w:pStyle w:val="TDC2"/>
+            <w:tabs>
+              <w:tab w:val="right" w:leader="dot" w:pos="8495"/>
+            </w:tabs>
+            <w:rPr>
+              <w:rFonts w:cstheme="minorBidi"/>
+              <w:noProof/>
+            </w:rPr>
+          </w:pPr>
+          <w:hyperlink w:anchor="_Toc77077815" w:history="1">
+            <w:r>
+              <w:rPr>
+                <w:rStyle w:val="Hipervnculo"/>
+                <w:noProof/>
+              </w:rPr>
+              <w:t>- Consultas.</w:t>
+            </w:r>
+            <w:r>
+              <w:rPr>
+                <w:noProof/>
+                <w:webHidden/>
+              </w:rPr>
+              <w:tab/>
+            </w:r>
+            <w:r>
+              <w:rPr>
+                <w:noProof/>
+                <w:webHidden/>
+              </w:rPr>
+              <w:fldChar w:fldCharType="begin"/>
+            </w:r>
+            <w:r>
+              <w:rPr>
+                <w:noProof/>
+                <w:webHidden/>
+              </w:rPr>
+              <w:instrText xml:space="preserve"> PAGEREF _Toc77077815 \h </w:instrText>
+            </w:r>
+            <w:r>
+              <w:rPr>
+                <w:noProof/>
+                <w:webHidden/>
+              </w:rPr>
+            </w:r>
+            <w:r>
+              <w:rPr>
+                <w:noProof/>
+                <w:webHidden/>
+              </w:rPr>
+              <w:fldChar w:fldCharType="separate"/>
+            </w:r>
+            <w:r>
+              <w:rPr>
+                <w:noProof/>
+                <w:webHidden/>
+              </w:rPr>
+              <w:t>3</w:t>
+            </w:r>
+            <w:r>
+              <w:rPr>
+                <w:noProof/>
+                <w:webHidden/>
+              </w:rPr>
+              <w:fldChar w:fldCharType="end"/>
+            </w:r>
+          </w:hyperlink>
+        </w:p>
+        <w:p>
+          <w:pPr>
+            <w:pStyle w:val="TDC2"/>
+            <w:tabs>
+              <w:tab w:val="right" w:leader="dot" w:pos="8495"/>
+            </w:tabs>
+            <w:rPr>
+              <w:rFonts w:cstheme="minorBidi"/>
+              <w:noProof/>
+            </w:rPr>
+          </w:pPr>
+          <w:hyperlink w:anchor="_Toc77077816" w:history="1">
+            <w:r>
+              <w:rPr>
+                <w:rStyle w:val="Hipervnculo"/>
+                <w:noProof/>
+              </w:rPr>
+              <w:t>- Procedimientos almacenados.</w:t>
+            </w:r>
+            <w:r>
+              <w:rPr>
+                <w:noProof/>
+                <w:webHidden/>
+              </w:rPr>
+              <w:tab/>
+            </w:r>
+            <w:r>
+              <w:rPr>
+                <w:noProof/>
+                <w:webHidden/>
+              </w:rPr>
+              <w:fldChar w:fldCharType="begin"/>
+            </w:r>
+            <w:r>
+              <w:rPr>
+                <w:noProof/>
+                <w:webHidden/>
+              </w:rPr>
+              <w:instrText xml:space="preserve"> PAGEREF _Toc77077816 \h </w:instrText>
+            </w:r>
+            <w:r>
+              <w:rPr>
+                <w:noProof/>
+                <w:webHidden/>
+              </w:rPr>
+            </w:r>
+            <w:r>
+              <w:rPr>
+                <w:noProof/>
+                <w:webHidden/>
+              </w:rPr>
+              <w:fldChar w:fldCharType="separate"/>
+            </w:r>
+            <w:r>
+              <w:rPr>
+                <w:noProof/>
+                <w:webHidden/>
+              </w:rPr>
+              <w:t>3</w:t>
+            </w:r>
+            <w:r>
+              <w:rPr>
+                <w:noProof/>
+                <w:webHidden/>
+              </w:rPr>
+              <w:fldChar w:fldCharType="end"/>
+            </w:r>
+          </w:hyperlink>
+        </w:p>
+        <w:p>
+          <w:pPr>
+            <w:pStyle w:val="TDC2"/>
+            <w:tabs>
+              <w:tab w:val="right" w:leader="dot" w:pos="8495"/>
+            </w:tabs>
+            <w:rPr>
+              <w:rFonts w:cstheme="minorBidi"/>
+              <w:noProof/>
+            </w:rPr>
+          </w:pPr>
+          <w:hyperlink w:anchor="_Toc77077817" w:history="1">
+            <w:r>
+              <w:rPr>
+                <w:rStyle w:val="Hipervnculo"/>
+                <w:noProof/>
+              </w:rPr>
+              <w:t>- Triggers.</w:t>
+            </w:r>
+            <w:r>
+              <w:rPr>
+                <w:noProof/>
+                <w:webHidden/>
+              </w:rPr>
+              <w:tab/>
+            </w:r>
+            <w:r>
+              <w:rPr>
+                <w:noProof/>
+                <w:webHidden/>
+              </w:rPr>
+              <w:fldChar w:fldCharType="begin"/>
+            </w:r>
+            <w:r>
+              <w:rPr>
+                <w:noProof/>
+                <w:webHidden/>
+              </w:rPr>
+              <w:instrText xml:space="preserve"> PAGEREF _Toc77077817 \h </w:instrText>
+            </w:r>
+            <w:r>
+              <w:rPr>
+                <w:noProof/>
+                <w:webHidden/>
+              </w:rPr>
+            </w:r>
+            <w:r>
+              <w:rPr>
+                <w:noProof/>
+                <w:webHidden/>
+              </w:rPr>
+              <w:fldChar w:fldCharType="separate"/>
+            </w:r>
+            <w:r>
+              <w:rPr>
+                <w:noProof/>
+                <w:webHidden/>
+              </w:rPr>
+              <w:t>3</w:t>
+            </w:r>
+            <w:r>
+              <w:rPr>
+                <w:noProof/>
+                <w:webHidden/>
+              </w:rPr>
+              <w:fldChar w:fldCharType="end"/>
+            </w:r>
+          </w:hyperlink>
+        </w:p>
+        <w:p>
+          <w:r>
+            <w:rPr>
+              <w:b/>
+              <w:bCs/>
+              <w:lang w:val="es-ES"/>
+            </w:rPr>
+            <w:fldChar w:fldCharType="end"/>
+          </w:r>
+        </w:p>
+      </w:sdtContent>
+    </w:sdt>
+    <w:p>
+      <w:pPr>
+        <w:rPr>
+          <w:u w:val="single"/>
+          <w:lang w:eastAsia="es-ES"/>
+        </w:rPr>
+      </w:pPr>
+    </w:p>
+    <w:p>
+      <w:pPr>
+        <w:rPr>
+          <w:u w:val="single"/>
+          <w:lang w:eastAsia="es-ES"/>
+        </w:rPr>
+      </w:pPr>
+    </w:p>
+    <w:p>
+      <w:pPr>
+        <w:rPr>
+          <w:lang w:eastAsia="es-ES"/>
+        </w:rPr>
+      </w:pPr>
+    </w:p>
+    <w:p>
+      <w:pPr>
+        <w:rPr>
+          <w:lang w:eastAsia="es-ES"/>
+        </w:rPr>
+      </w:pPr>
+    </w:p>
+    <w:p>
+      <w:pPr>
+        <w:rPr>
+          <w:lang w:eastAsia="es-ES"/>
+        </w:rPr>
+      </w:pPr>
+    </w:p>
+    <w:p>
+      <w:pPr>
+        <w:rPr>
+          <w:lang w:eastAsia="es-ES"/>
+        </w:rPr>
+      </w:pPr>
+    </w:p>
+    <w:p>
+      <w:pPr>
+        <w:rPr>
+          <w:lang w:eastAsia="es-ES"/>
+        </w:rPr>
+      </w:pPr>
+    </w:p>
+    <w:p>
+      <w:pPr>
+        <w:rPr>
+          <w:lang w:eastAsia="es-ES"/>
+        </w:rPr>
+      </w:pPr>
+    </w:p>
+    <w:p>
+      <w:pPr>
+        <w:rPr>
+          <w:lang w:eastAsia="es-ES"/>
+        </w:rPr>
+      </w:pPr>
+    </w:p>
+    <w:p>
+      <w:pPr>
+        <w:rPr>
+          <w:lang w:eastAsia="es-ES"/>
+        </w:rPr>
+      </w:pPr>
+    </w:p>
+    <w:p>
+      <w:pPr>
+        <w:rPr>
+          <w:lang w:eastAsia="es-ES"/>
+        </w:rPr>
+      </w:pPr>
+    </w:p>
+    <w:p>
+      <w:pPr>
+        <w:rPr>
+          <w:lang w:eastAsia="es-ES"/>
+        </w:rPr>
+      </w:pPr>
+    </w:p>
+    <w:p>
+      <w:pPr>
+        <w:rPr>
+          <w:lang w:eastAsia="es-ES"/>
+        </w:rPr>
+      </w:pPr>
+    </w:p>
+    <w:p>
+      <w:pPr>
+        <w:rPr>
+          <w:lang w:eastAsia="es-ES"/>
+        </w:rPr>
+      </w:pPr>
+    </w:p>
+    <w:p>
+      <w:pPr>
+        <w:rPr>
+          <w:lang w:eastAsia="es-ES"/>
+        </w:rPr>
+      </w:pPr>
+    </w:p>
+    <w:p>
+      <w:pPr>
+        <w:rPr>
+          <w:lang w:eastAsia="es-ES"/>
+        </w:rPr>
+      </w:pPr>
+    </w:p>
+    <w:p>
+      <w:pPr>
+        <w:rPr>
+          <w:lang w:eastAsia="es-ES"/>
+        </w:rPr>
+      </w:pPr>
+    </w:p>
+    <w:p>
+      <w:pPr>
+        <w:rPr>
+          <w:lang w:eastAsia="es-ES"/>
+        </w:rPr>
+        <w:sectPr>
+          <w:footerReference w:type="default" r:id="rId9"/>
+          <w:type w:val="continuous"/>
+          <w:pgSz w:w="11907" w:h="16839" w:code="9"/>
+          <w:pgMar w:top="1417" w:right="1701" w:bottom="1417" w:left="1701" w:header="720" w:footer="720" w:gutter="0"/>
+          <w:cols w:space="720"/>
+          <w:docGrid w:linePitch="360"/>
+        </w:sectPr>
+      </w:pPr>
+    </w:p>
+    <w:p>
+      <w:pPr>
+        <w:rPr>
+          <w:u w:val="single"/>
+          <w:lang w:eastAsia="es-ES"/>
+        </w:rPr>
+      </w:pPr>
+    </w:p>
+    <w:p>
+      <w:pPr>
+        <w:pStyle w:val="Ttulo1"/>
+        <w:rPr>
+          <w:shd w:val="clear" w:color="auto" w:fill="FFFFFF"/>
+        </w:rPr>
+      </w:pPr>
+      <w:bookmarkStart w:id="175" w:name="_Toc77074607"/>
+      <w:bookmarkStart w:id="176" w:name="_Toc77074636"/>
+      <w:bookmarkStart w:id="177" w:name="_Toc77074891"/>
+      <w:bookmarkStart w:id="178" w:name="_Toc77077808"/>
+      <w:r>
+        <w:rPr>
+          <w:shd w:val="clear" w:color="auto" w:fill="FFFFFF"/>
+        </w:rPr>
+        <w:t>INTRODUCCIÓ</w:t>
+      </w:r>
+      <w:bookmarkEnd w:id="175"/>
+      <w:bookmarkEnd w:id="176"/>
+      <w:r>
+        <w:rPr>
+          <w:shd w:val="clear" w:color="auto" w:fill="FFFFFF"/>
+        </w:rPr>
+        <w:t>N</w:t>
+      </w:r>
+      <w:bookmarkEnd w:id="177"/>
+      <w:bookmarkEnd w:id="178"/>
+    </w:p>
+    <w:p>
+      <w:pPr>
+        <w:rPr>
+          <w:lang w:eastAsia="es-ES"/>
+        </w:rPr>
+      </w:pPr>
+    </w:p>
+    <w:p>
+      <w:pPr>
+        <w:rPr>
+          <w:lang w:eastAsia="es-ES"/>
+        </w:rPr>
+      </w:pPr>
+    </w:p>
+    <w:p>
+      <w:pPr>
+        <w:rPr>
+          <w:lang w:eastAsia="es-ES"/>
+        </w:rPr>
+      </w:pPr>
+    </w:p>
+    <w:p>
+      <w:pPr>
+        <w:rPr>
+          <w:lang w:eastAsia="es-ES"/>
+        </w:rPr>
+      </w:pPr>
+    </w:p>
+    <w:p>
+      <w:pPr>
+        <w:rPr>
+          <w:lang w:eastAsia="es-ES"/>
+        </w:rPr>
+      </w:pPr>
+    </w:p>
+    <w:p>
+      <w:pPr>
+        <w:rPr>
+          <w:lang w:eastAsia="es-ES"/>
+        </w:rPr>
+      </w:pPr>
+    </w:p>
+    <w:p>
+      <w:pPr>
+        <w:rPr>
+          <w:lang w:eastAsia="es-ES"/>
+        </w:rPr>
+      </w:pPr>
+    </w:p>
+    <w:p>
+      <w:pPr>
+        <w:rPr>
+          <w:lang w:eastAsia="es-ES"/>
+        </w:rPr>
+      </w:pPr>
+    </w:p>
+    <w:p>
+      <w:pPr>
+        <w:rPr>
+          <w:lang w:eastAsia="es-ES"/>
+        </w:rPr>
+      </w:pPr>
+    </w:p>
+    <w:p>
+      <w:pPr>
+        <w:rPr>
+          <w:lang w:eastAsia="es-ES"/>
+        </w:rPr>
+      </w:pPr>
+    </w:p>
+    <w:p>
+      <w:pPr>
+        <w:rPr>
+          <w:lang w:eastAsia="es-ES"/>
+        </w:rPr>
+      </w:pPr>
+    </w:p>
+    <w:p>
+      <w:pPr>
+        <w:rPr>
+          <w:lang w:eastAsia="es-ES"/>
+        </w:rPr>
+      </w:pPr>
+    </w:p>
+    <w:p>
+      <w:pPr>
+        <w:rPr>
+          <w:lang w:eastAsia="es-ES"/>
+        </w:rPr>
+      </w:pPr>
+    </w:p>
+    <w:p>
+      <w:pPr>
+        <w:rPr>
+          <w:lang w:eastAsia="es-ES"/>
+        </w:rPr>
+      </w:pPr>
+    </w:p>
+    <w:p>
+      <w:pPr>
+        <w:rPr>
+          <w:lang w:eastAsia="es-ES"/>
+        </w:rPr>
+      </w:pPr>
+    </w:p>
+    <w:p>
+      <w:pPr>
+        <w:rPr>
+          <w:lang w:eastAsia="es-ES"/>
+        </w:rPr>
+      </w:pPr>
+    </w:p>
+    <w:p>
+      <w:pPr>
+        <w:rPr>
+          <w:lang w:eastAsia="es-ES"/>
+        </w:rPr>
+      </w:pPr>
+    </w:p>
+    <w:p>
+      <w:pPr>
+        <w:rPr>
+          <w:lang w:eastAsia="es-ES"/>
+        </w:rPr>
+      </w:pPr>
+    </w:p>
+    <w:p>
+      <w:pPr>
+        <w:rPr>
+          <w:lang w:eastAsia="es-ES"/>
+        </w:rPr>
+      </w:pPr>
+    </w:p>
+    <w:p>
+      <w:pPr>
+        <w:rPr>
+          <w:lang w:eastAsia="es-ES"/>
+        </w:rPr>
+      </w:pPr>
+    </w:p>
+    <w:p>
+      <w:pPr>
+        <w:rPr>
+          <w:lang w:eastAsia="es-ES"/>
+        </w:rPr>
+      </w:pPr>
+    </w:p>
+    <w:p>
+      <w:pPr>
+        <w:rPr>
+          <w:lang w:eastAsia="es-ES"/>
+        </w:rPr>
+      </w:pPr>
+    </w:p>
+    <w:p>
+      <w:pPr>
+        <w:rPr>
+          <w:lang w:eastAsia="es-ES"/>
+        </w:rPr>
+      </w:pPr>
+    </w:p>
+    <w:p>
+      <w:pPr>
+        <w:rPr>
+          <w:lang w:eastAsia="es-ES"/>
+        </w:rPr>
+      </w:pPr>
+    </w:p>
+    <w:p>
+      <w:pPr>
+        <w:rPr>
+          <w:lang w:eastAsia="es-ES"/>
+        </w:rPr>
+      </w:pPr>
+    </w:p>
+    <w:p>
+      <w:pPr>
+        <w:rPr>
+          <w:lang w:eastAsia="es-ES"/>
+        </w:rPr>
+      </w:pPr>
+    </w:p>
+    <w:p>
+      <w:pPr>
+        <w:pStyle w:val="Ttulo1"/>
+        <w:rPr>
+          <w:u w:val="single"/>
+          <w:shd w:val="clear" w:color="auto" w:fill="FFFFFF"/>
+        </w:rPr>
+      </w:pPr>
+      <w:bookmarkStart w:id="179" w:name="_Toc77074608"/>
+      <w:bookmarkStart w:id="180" w:name="_Toc77074637"/>
+      <w:bookmarkStart w:id="181" w:name="_Toc77074892"/>
+      <w:bookmarkStart w:id="182" w:name="_Toc77077809"/>
+      <w:r>
+        <w:rPr>
+          <w:shd w:val="clear" w:color="auto" w:fill="FFFFFF"/>
+        </w:rPr>
+        <w:lastRenderedPageBreak/>
+        <w:t>D.E.R</w:t>
+      </w:r>
+      <w:bookmarkEnd w:id="179"/>
+      <w:bookmarkEnd w:id="180"/>
+      <w:bookmarkEnd w:id="181"/>
+      <w:bookmarkEnd w:id="182"/>
+    </w:p>
+    <w:p>
+      <w:pPr>
+        <w:rPr>
+          <w:lang w:eastAsia="es-ES"/>
+        </w:rPr>
+      </w:pPr>
+      <w:r>
+        <w:rPr>
+          <w:noProof/>
+          <w:lang w:eastAsia="es-ES"/>
+        </w:rPr>
+        <w:drawing>
+          <wp:inline distT="0" distB="0" distL="0" distR="0" wp14:anchorId="6EE9B759" wp14:editId="473A66BF">
+            <wp:extent cx="5267325" cy="8670129"/>
+            <wp:effectExtent l="0" t="0" r="0" b="0"/>
+            <wp:docPr id="4" name="Imagen 4" descr="Diagrama&#10;&#10;Descripción generada automáticamente"/>
+            <wp:cNvGraphicFramePr>
+              <a:graphicFrameLocks xmlns:a="http://schemas.openxmlformats.org/drawingml/2006/main" noChangeAspect="1"/>
+            </wp:cNvGraphicFramePr>
+            <a:graphic xmlns:a="http://schemas.openxmlformats.org/drawingml/2006/main">
+              <a:graphicData uri="http://schemas.openxmlformats.org/drawingml/2006/picture">
+                <pic:pic xmlns:pic="http://schemas.openxmlformats.org/drawingml/2006/picture">
+                  <pic:nvPicPr>
+                    <pic:cNvPr id="4" name="Imagen 4" descr="Diagrama&#10;&#10;Descripción generada automáticamente"/>
+                    <pic:cNvPicPr/>
+                  </pic:nvPicPr>
+                  <pic:blipFill>
+                    <a:blip r:embed="rId10" cstate="print">
+                      <a:extLst>
+                        <a:ext uri="{28A0092B-C50C-407E-A947-70E740481C1C}">
+                          <a14:useLocalDpi xmlns:a14="http://schemas.microsoft.com/office/drawing/2010/main" val="0"/>
+                        </a:ext>
+                      </a:extLst>
+                    </a:blip>
+                    <a:stretch>
+                      <a:fillRect/>
+                    </a:stretch>
+                  </pic:blipFill>
+                  <pic:spPr>
+                    <a:xfrm>
+                      <a:off x="0" y="0"/>
+                      <a:ext cx="5267830" cy="8670960"/>
+                    </a:xfrm>
+                    <a:prstGeom prst="rect">
+                      <a:avLst/>
+                    </a:prstGeom>
+                  </pic:spPr>
+                </pic:pic>
+              </a:graphicData>
+            </a:graphic>
+          </wp:inline>
+        </w:drawing>
+      </w:r>
+    </w:p>
+    <w:p>
+      <w:pPr>
+        <w:pStyle w:val="Ttulo1"/>
+        <w:rPr>
+          <w:shd w:val="clear" w:color="auto" w:fill="FFFFFF"/>
+        </w:rPr>
+      </w:pPr>
+      <w:bookmarkStart w:id="183" w:name="_Toc77074609"/>
+      <w:bookmarkStart w:id="184" w:name="_Toc77074638"/>
+      <w:bookmarkStart w:id="185" w:name="_Toc77074893"/>
+      <w:bookmarkStart w:id="186" w:name="_Toc77077810"/>
+      <w:r>
+        <w:rPr>
+          <w:shd w:val="clear" w:color="auto" w:fill="FFFFFF"/>
+        </w:rPr>
+        <w:lastRenderedPageBreak/>
+        <w:t>CÓDIGO</w:t>
+      </w:r>
+      <w:bookmarkEnd w:id="183"/>
+      <w:bookmarkEnd w:id="184"/>
+      <w:bookmarkEnd w:id="185"/>
+      <w:bookmarkEnd w:id="186"/>
+    </w:p>
+    <w:p>
+      <w:pPr>
+        <w:pStyle w:val="Sinespaciado"/>
+      </w:pPr>
+    </w:p>
+    <w:p>
+      <w:pPr>
+        <w:pStyle w:val="Sinespaciado"/>
+      </w:pPr>
+    </w:p>
+    <w:p>
+      <w:pPr>
+        <w:pStyle w:val="Ttulo2"/>
+        <w:rPr>
+          <w:u w:val="single"/>
+        </w:rPr>
+      </w:pPr>
+      <w:r>
+        <w:t xml:space="preserve">     </w:t>
+      </w:r>
+      <w:bookmarkStart w:id="187" w:name="_Toc77077811"/>
+      <w:r>
+        <w:t>- Creación de la base de datos.</w:t>
+      </w:r>
+      <w:bookmarkEnd w:id="187"/>
+    </w:p>
+    <w:p>
+      <w:pPr>
+        <w:pStyle w:val="Ttulo2"/>
+      </w:pPr>
+      <w:r>
+        <w:t xml:space="preserve">     </w:t>
+      </w:r>
+      <w:bookmarkStart w:id="188" w:name="_Toc77077812"/>
+      <w:r>
+        <w:t>- Creación de las tablas.</w:t>
+      </w:r>
+      <w:bookmarkEnd w:id="188"/>
+    </w:p>
+    <w:p>
+      <w:pPr>
+        <w:pStyle w:val="Ttulo2"/>
+      </w:pPr>
+      <w:r>
+        <w:t xml:space="preserve">     </w:t>
+      </w:r>
+      <w:bookmarkStart w:id="189" w:name="_Toc77077813"/>
+      <w:r>
+        <w:t>- Relaciones entre tablas.</w:t>
+      </w:r>
+      <w:bookmarkEnd w:id="189"/>
+    </w:p>
+    <w:p>
+      <w:pPr>
+        <w:pStyle w:val="Ttulo2"/>
+      </w:pPr>
+      <w:r>
+        <w:t xml:space="preserve">     </w:t>
+      </w:r>
+      <w:bookmarkStart w:id="190" w:name="_Toc77077814"/>
+      <w:r>
+        <w:t>- Carga de datos.</w:t>
+      </w:r>
+      <w:bookmarkEnd w:id="190"/>
+    </w:p>
+    <w:p>
+      <w:pPr>
+        <w:pStyle w:val="Ttulo2"/>
+      </w:pPr>
+      <w:r>
+        <w:t xml:space="preserve">     </w:t>
+      </w:r>
+      <w:bookmarkStart w:id="191" w:name="_Toc77077815"/>
+      <w:r>
+        <w:t>- Consultas.</w:t>
+      </w:r>
+      <w:bookmarkEnd w:id="191"/>
+    </w:p>
+    <w:p>
+      <w:pPr>
+        <w:pStyle w:val="Ttulo2"/>
+      </w:pPr>
+      <w:r>
+        <w:t xml:space="preserve">     </w:t>
+      </w:r>
+      <w:bookmarkStart w:id="192" w:name="_Toc77077816"/>
+      <w:r>
+        <w:t>- Procedimientos almacenados.</w:t>
+      </w:r>
+      <w:bookmarkEnd w:id="192"/>
+    </w:p>
+    <w:p>
+      <w:pPr>
+        <w:pStyle w:val="Ttulo2"/>
+        <w:rPr>
+          <w:u w:val="single"/>
+        </w:rPr>
+      </w:pPr>
+      <w:r>
+        <w:t xml:space="preserve">     </w:t>
+      </w:r>
+      <w:bookmarkStart w:id="193" w:name="_Toc77077817"/>
+      <w:r>
+        <w:t xml:space="preserve">- </w:t>
+      </w:r>
+      <w:proofErr w:type="spellStart"/>
+      <w:r>
+        <w:t>Triggers</w:t>
+      </w:r>
+      <w:proofErr w:type="spellEnd"/>
+      <w:r>
+        <w:t>.</w:t>
+      </w:r>
+      <w:bookmarkEnd w:id="193"/>
+    </w:p>
+    <w:p>
+      <w:pPr>
+        <w:rPr>
+          <w:rFonts w:cs="Arial"/>
+          <w:szCs w:val="20"/>
+        </w:rPr>
+      </w:pPr>
+    </w:p>
+    <w:p>
+      <w:pPr>
+        <w:rPr>
+          <w:rFonts w:cs="Arial"/>
+          <w:szCs w:val="20"/>
+        </w:rPr>
+      </w:pPr>
+    </w:p>
     <w:sectPr>
-      <w:type w:val="continuous"/>
+      <w:headerReference w:type="default" r:id="rId11"/>
+      <w:footerReference w:type="default" r:id="rId12"/>
       <w:pgSz w:w="11907" w:h="16839" w:code="9"/>
-      <w:pgMar w:top="720" w:right="720" w:bottom="720" w:left="720" w:header="720" w:footer="720" w:gutter="0"/>
+      <w:pgMar w:top="1417" w:right="1701" w:bottom="1417" w:left="1701" w:header="720" w:footer="720" w:gutter="0"/>
+      <w:pgNumType w:start="1"/>
       <w:cols w:space="720"/>
       <w:docGrid w:linePitch="360"/>
     </w:sectPr>
   </w:body>
 </w:document>
+</file>
+
+<file path=word/endnotes.xml><?xml version="1.0" encoding="utf-8"?>
+<w:endnotes xmlns:wpc="http://schemas.microsoft.com/office/word/2010/wordprocessingCanvas" xmlns:cx="http://schemas.microsoft.com/office/drawing/2014/chartex" xmlns:cx1="http://schemas.microsoft.com/office/drawing/2015/9/8/chartex" xmlns:cx2="http://schemas.microsoft.com/office/drawing/2015/10/21/chartex" xmlns:cx3="http://schemas.microsoft.com/office/drawing/2016/5/9/chartex" xmlns:cx4="http://schemas.microsoft.com/office/drawing/2016/5/10/chartex" xmlns:cx5="http://schemas.microsoft.com/office/drawing/2016/5/11/chartex" xmlns:cx6="http://schemas.microsoft.com/office/drawing/2016/5/12/chartex" xmlns:cx7="http://schemas.microsoft.com/office/drawing/2016/5/13/chartex" xmlns:cx8="http://schemas.microsoft.com/office/drawing/2016/5/14/chartex" xmlns:mc="http://schemas.openxmlformats.org/markup-compatibility/2006" xmlns:aink="http://schemas.microsoft.com/office/drawing/2016/ink" xmlns:am3d="http://schemas.microsoft.com/office/drawing/2017/model3d" xmlns:o="urn:schemas-microsoft-com:office:office" xmlns:r="http://schemas.openxmlformats.org/officeDocument/2006/relationships" xmlns:m="http://schemas.openxmlformats.org/officeDocument/2006/math" xmlns:v="urn:schemas-microsoft-com:vml" xmlns:wp14="http://schemas.microsoft.com/office/word/2010/wordprocessingDrawing" xmlns:wp="http://schemas.openxmlformats.org/drawingml/2006/wordprocessingDrawing" xmlns:w10="urn:schemas-microsoft-com:office:word" xmlns:w="http://schemas.openxmlformats.org/wordprocessingml/2006/main" xmlns:w14="http://schemas.microsoft.com/office/word/2010/wordml" xmlns:w15="http://schemas.microsoft.com/office/word/2012/wordml" xmlns:w16cex="http://schemas.microsoft.com/office/word/2018/wordml/cex" xmlns:w16cid="http://schemas.microsoft.com/office/word/2016/wordml/cid" xmlns:w16="http://schemas.microsoft.com/office/word/2018/wordml" xmlns:w16se="http://schemas.microsoft.com/office/word/2015/wordml/symex" xmlns:wpg="http://schemas.microsoft.com/office/word/2010/wordprocessingGroup" xmlns:wpi="http://schemas.microsoft.com/office/word/2010/wordprocessingInk" xmlns:wne="http://schemas.microsoft.com/office/word/2006/wordml" xmlns:wps="http://schemas.microsoft.com/office/word/2010/wordprocessingShape" mc:Ignorable="w14 w15 w16se w16cid w16 w16cex wp14">
+  <w:endnote w:type="separator" w:id="-1">
+    <w:p>
+      <w:pPr>
+        <w:spacing w:after="0" w:line="240" w:lineRule="auto"/>
+      </w:pPr>
+      <w:r>
+        <w:separator/>
+      </w:r>
+    </w:p>
+  </w:endnote>
+  <w:endnote w:type="continuationSeparator" w:id="0">
+    <w:p>
+      <w:pPr>
+        <w:spacing w:after="0" w:line="240" w:lineRule="auto"/>
+      </w:pPr>
+      <w:r>
+        <w:continuationSeparator/>
+      </w:r>
+    </w:p>
+  </w:endnote>
+</w:endnotes>
+</file>
+
+<file path=word/footer1.xml><?xml version="1.0" encoding="utf-8"?>
+<w:ftr xmlns:wpc="http://schemas.microsoft.com/office/word/2010/wordprocessingCanvas" xmlns:cx="http://schemas.microsoft.com/office/drawing/2014/chartex" xmlns:cx1="http://schemas.microsoft.com/office/drawing/2015/9/8/chartex" xmlns:cx2="http://schemas.microsoft.com/office/drawing/2015/10/21/chartex" xmlns:cx3="http://schemas.microsoft.com/office/drawing/2016/5/9/chartex" xmlns:cx4="http://schemas.microsoft.com/office/drawing/2016/5/10/chartex" xmlns:cx5="http://schemas.microsoft.com/office/drawing/2016/5/11/chartex" xmlns:cx6="http://schemas.microsoft.com/office/drawing/2016/5/12/chartex" xmlns:cx7="http://schemas.microsoft.com/office/drawing/2016/5/13/chartex" xmlns:cx8="http://schemas.microsoft.com/office/drawing/2016/5/14/chartex" xmlns:mc="http://schemas.openxmlformats.org/markup-compatibility/2006" xmlns:aink="http://schemas.microsoft.com/office/drawing/2016/ink" xmlns:am3d="http://schemas.microsoft.com/office/drawing/2017/model3d" xmlns:o="urn:schemas-microsoft-com:office:office" xmlns:r="http://schemas.openxmlformats.org/officeDocument/2006/relationships" xmlns:m="http://schemas.openxmlformats.org/officeDocument/2006/math" xmlns:v="urn:schemas-microsoft-com:vml" xmlns:wp14="http://schemas.microsoft.com/office/word/2010/wordprocessingDrawing" xmlns:wp="http://schemas.openxmlformats.org/drawingml/2006/wordprocessingDrawing" xmlns:w10="urn:schemas-microsoft-com:office:word" xmlns:w="http://schemas.openxmlformats.org/wordprocessingml/2006/main" xmlns:w14="http://schemas.microsoft.com/office/word/2010/wordml" xmlns:w15="http://schemas.microsoft.com/office/word/2012/wordml" xmlns:w16cex="http://schemas.microsoft.com/office/word/2018/wordml/cex" xmlns:w16cid="http://schemas.microsoft.com/office/word/2016/wordml/cid" xmlns:w16="http://schemas.microsoft.com/office/word/2018/wordml" xmlns:w16se="http://schemas.microsoft.com/office/word/2015/wordml/symex" xmlns:wpg="http://schemas.microsoft.com/office/word/2010/wordprocessingGroup" xmlns:wpi="http://schemas.microsoft.com/office/word/2010/wordprocessingInk" xmlns:wne="http://schemas.microsoft.com/office/word/2006/wordml" xmlns:wps="http://schemas.microsoft.com/office/word/2010/wordprocessingShape" mc:Ignorable="w14 w15 w16se w16cid w16 w16cex wp14">
+  <w:p>
+    <w:pPr>
+      <w:pStyle w:val="Piedepgina"/>
+      <w:tabs>
+        <w:tab w:val="clear" w:pos="4252"/>
+        <w:tab w:val="clear" w:pos="8504"/>
+        <w:tab w:val="left" w:pos="4890"/>
+      </w:tabs>
+    </w:pPr>
+  </w:p>
+</w:ftr>
+</file>
+
+<file path=word/footer2.xml><?xml version="1.0" encoding="utf-8"?>
+<w:ftr xmlns:wpc="http://schemas.microsoft.com/office/word/2010/wordprocessingCanvas" xmlns:cx="http://schemas.microsoft.com/office/drawing/2014/chartex" xmlns:cx1="http://schemas.microsoft.com/office/drawing/2015/9/8/chartex" xmlns:cx2="http://schemas.microsoft.com/office/drawing/2015/10/21/chartex" xmlns:cx3="http://schemas.microsoft.com/office/drawing/2016/5/9/chartex" xmlns:cx4="http://schemas.microsoft.com/office/drawing/2016/5/10/chartex" xmlns:cx5="http://schemas.microsoft.com/office/drawing/2016/5/11/chartex" xmlns:cx6="http://schemas.microsoft.com/office/drawing/2016/5/12/chartex" xmlns:cx7="http://schemas.microsoft.com/office/drawing/2016/5/13/chartex" xmlns:cx8="http://schemas.microsoft.com/office/drawing/2016/5/14/chartex" xmlns:mc="http://schemas.openxmlformats.org/markup-compatibility/2006" xmlns:aink="http://schemas.microsoft.com/office/drawing/2016/ink" xmlns:am3d="http://schemas.microsoft.com/office/drawing/2017/model3d" xmlns:o="urn:schemas-microsoft-com:office:office" xmlns:r="http://schemas.openxmlformats.org/officeDocument/2006/relationships" xmlns:m="http://schemas.openxmlformats.org/officeDocument/2006/math" xmlns:v="urn:schemas-microsoft-com:vml" xmlns:wp14="http://schemas.microsoft.com/office/word/2010/wordprocessingDrawing" xmlns:wp="http://schemas.openxmlformats.org/drawingml/2006/wordprocessingDrawing" xmlns:w10="urn:schemas-microsoft-com:office:word" xmlns:w="http://schemas.openxmlformats.org/wordprocessingml/2006/main" xmlns:w14="http://schemas.microsoft.com/office/word/2010/wordml" xmlns:w15="http://schemas.microsoft.com/office/word/2012/wordml" xmlns:w16cex="http://schemas.microsoft.com/office/word/2018/wordml/cex" xmlns:w16cid="http://schemas.microsoft.com/office/word/2016/wordml/cid" xmlns:w16="http://schemas.microsoft.com/office/word/2018/wordml" xmlns:w16se="http://schemas.microsoft.com/office/word/2015/wordml/symex" xmlns:wpg="http://schemas.microsoft.com/office/word/2010/wordprocessingGroup" xmlns:wpi="http://schemas.microsoft.com/office/word/2010/wordprocessingInk" xmlns:wne="http://schemas.microsoft.com/office/word/2006/wordml" xmlns:wps="http://schemas.microsoft.com/office/word/2010/wordprocessingShape" mc:Ignorable="w14 w15 w16se w16cid w16 w16cex wp14">
+  <w:sdt>
+    <w:sdtPr>
+      <w:id w:val="-1723435966"/>
+      <w:docPartObj>
+        <w:docPartGallery w:val="Page Numbers (Bottom of Page)"/>
+        <w:docPartUnique/>
+      </w:docPartObj>
+    </w:sdtPr>
+    <w:sdtEndPr/>
+    <w:sdtContent>
+      <w:sdt>
+        <w:sdtPr>
+          <w:id w:val="-1769616900"/>
+          <w:docPartObj>
+            <w:docPartGallery w:val="Page Numbers (Top of Page)"/>
+            <w:docPartUnique/>
+          </w:docPartObj>
+        </w:sdtPr>
+        <w:sdtEndPr/>
+        <w:sdtContent>
+          <w:p>
+            <w:pPr>
+              <w:pStyle w:val="Piedepgina"/>
+              <w:jc w:val="right"/>
+            </w:pPr>
+            <w:r>
+              <w:rPr>
+                <w:lang w:val="es-ES"/>
+              </w:rPr>
+              <w:t xml:space="preserve">Página </w:t>
+            </w:r>
+            <w:r>
+              <w:rPr>
+                <w:b/>
+                <w:bCs/>
+                <w:sz w:val="24"/>
+                <w:szCs w:val="24"/>
+              </w:rPr>
+              <w:fldChar w:fldCharType="begin"/>
+            </w:r>
+            <w:r>
+              <w:rPr>
+                <w:b/>
+                <w:bCs/>
+              </w:rPr>
+              <w:instrText>PAGE</w:instrText>
+            </w:r>
+            <w:r>
+              <w:rPr>
+                <w:b/>
+                <w:bCs/>
+                <w:sz w:val="24"/>
+                <w:szCs w:val="24"/>
+              </w:rPr>
+              <w:fldChar w:fldCharType="separate"/>
+            </w:r>
+            <w:r>
+              <w:rPr>
+                <w:b/>
+                <w:bCs/>
+                <w:lang w:val="es-ES"/>
+              </w:rPr>
+              <w:t>2</w:t>
+            </w:r>
+            <w:r>
+              <w:rPr>
+                <w:b/>
+                <w:bCs/>
+                <w:sz w:val="24"/>
+                <w:szCs w:val="24"/>
+              </w:rPr>
+              <w:fldChar w:fldCharType="end"/>
+            </w:r>
+            <w:r>
+              <w:rPr>
+                <w:lang w:val="es-ES"/>
+              </w:rPr>
+              <w:t xml:space="preserve"> de </w:t>
+            </w:r>
+            <w:r>
+              <w:rPr>
+                <w:b/>
+                <w:bCs/>
+                <w:sz w:val="24"/>
+                <w:szCs w:val="24"/>
+              </w:rPr>
+              <w:fldChar w:fldCharType="begin"/>
+            </w:r>
+            <w:r>
+              <w:rPr>
+                <w:b/>
+                <w:bCs/>
+              </w:rPr>
+              <w:instrText>NUMPAGES</w:instrText>
+            </w:r>
+            <w:r>
+              <w:rPr>
+                <w:b/>
+                <w:bCs/>
+                <w:sz w:val="24"/>
+                <w:szCs w:val="24"/>
+              </w:rPr>
+              <w:fldChar w:fldCharType="separate"/>
+            </w:r>
+            <w:r>
+              <w:rPr>
+                <w:b/>
+                <w:bCs/>
+                <w:lang w:val="es-ES"/>
+              </w:rPr>
+              <w:t>2</w:t>
+            </w:r>
+            <w:r>
+              <w:rPr>
+                <w:b/>
+                <w:bCs/>
+                <w:sz w:val="24"/>
+                <w:szCs w:val="24"/>
+              </w:rPr>
+              <w:fldChar w:fldCharType="end"/>
+            </w:r>
+          </w:p>
+        </w:sdtContent>
+      </w:sdt>
+    </w:sdtContent>
+  </w:sdt>
+  <w:p>
+    <w:pPr>
+      <w:pStyle w:val="Piedepgina"/>
+    </w:pPr>
+  </w:p>
+</w:ftr>
+</file>
+
+<file path=word/footnotes.xml><?xml version="1.0" encoding="utf-8"?>
+<w:footnotes xmlns:wpc="http://schemas.microsoft.com/office/word/2010/wordprocessingCanvas" xmlns:cx="http://schemas.microsoft.com/office/drawing/2014/chartex" xmlns:cx1="http://schemas.microsoft.com/office/drawing/2015/9/8/chartex" xmlns:cx2="http://schemas.microsoft.com/office/drawing/2015/10/21/chartex" xmlns:cx3="http://schemas.microsoft.com/office/drawing/2016/5/9/chartex" xmlns:cx4="http://schemas.microsoft.com/office/drawing/2016/5/10/chartex" xmlns:cx5="http://schemas.microsoft.com/office/drawing/2016/5/11/chartex" xmlns:cx6="http://schemas.microsoft.com/office/drawing/2016/5/12/chartex" xmlns:cx7="http://schemas.microsoft.com/office/drawing/2016/5/13/chartex" xmlns:cx8="http://schemas.microsoft.com/office/drawing/2016/5/14/chartex" xmlns:mc="http://schemas.openxmlformats.org/markup-compatibility/2006" xmlns:aink="http://schemas.microsoft.com/office/drawing/2016/ink" xmlns:am3d="http://schemas.microsoft.com/office/drawing/2017/model3d" xmlns:o="urn:schemas-microsoft-com:office:office" xmlns:r="http://schemas.openxmlformats.org/officeDocument/2006/relationships" xmlns:m="http://schemas.openxmlformats.org/officeDocument/2006/math" xmlns:v="urn:schemas-microsoft-com:vml" xmlns:wp14="http://schemas.microsoft.com/office/word/2010/wordprocessingDrawing" xmlns:wp="http://schemas.openxmlformats.org/drawingml/2006/wordprocessingDrawing" xmlns:w10="urn:schemas-microsoft-com:office:word" xmlns:w="http://schemas.openxmlformats.org/wordprocessingml/2006/main" xmlns:w14="http://schemas.microsoft.com/office/word/2010/wordml" xmlns:w15="http://schemas.microsoft.com/office/word/2012/wordml" xmlns:w16cex="http://schemas.microsoft.com/office/word/2018/wordml/cex" xmlns:w16cid="http://schemas.microsoft.com/office/word/2016/wordml/cid" xmlns:w16="http://schemas.microsoft.com/office/word/2018/wordml" xmlns:w16se="http://schemas.microsoft.com/office/word/2015/wordml/symex" xmlns:wpg="http://schemas.microsoft.com/office/word/2010/wordprocessingGroup" xmlns:wpi="http://schemas.microsoft.com/office/word/2010/wordprocessingInk" xmlns:wne="http://schemas.microsoft.com/office/word/2006/wordml" xmlns:wps="http://schemas.microsoft.com/office/word/2010/wordprocessingShape" mc:Ignorable="w14 w15 w16se w16cid w16 w16cex wp14">
+  <w:footnote w:type="separator" w:id="-1">
+    <w:p>
+      <w:pPr>
+        <w:spacing w:after="0" w:line="240" w:lineRule="auto"/>
+      </w:pPr>
+      <w:r>
+        <w:separator/>
+      </w:r>
+    </w:p>
+  </w:footnote>
+  <w:footnote w:type="continuationSeparator" w:id="0">
+    <w:p>
+      <w:pPr>
+        <w:spacing w:after="0" w:line="240" w:lineRule="auto"/>
+      </w:pPr>
+      <w:r>
+        <w:continuationSeparator/>
+      </w:r>
+    </w:p>
+  </w:footnote>
+</w:footnotes>
+</file>
+
+<file path=word/header1.xml><?xml version="1.0" encoding="utf-8"?>
+<w:hdr xmlns:wpc="http://schemas.microsoft.com/office/word/2010/wordprocessingCanvas" xmlns:cx="http://schemas.microsoft.com/office/drawing/2014/chartex" xmlns:cx1="http://schemas.microsoft.com/office/drawing/2015/9/8/chartex" xmlns:cx2="http://schemas.microsoft.com/office/drawing/2015/10/21/chartex" xmlns:cx3="http://schemas.microsoft.com/office/drawing/2016/5/9/chartex" xmlns:cx4="http://schemas.microsoft.com/office/drawing/2016/5/10/chartex" xmlns:cx5="http://schemas.microsoft.com/office/drawing/2016/5/11/chartex" xmlns:cx6="http://schemas.microsoft.com/office/drawing/2016/5/12/chartex" xmlns:cx7="http://schemas.microsoft.com/office/drawing/2016/5/13/chartex" xmlns:cx8="http://schemas.microsoft.com/office/drawing/2016/5/14/chartex" xmlns:mc="http://schemas.openxmlformats.org/markup-compatibility/2006" xmlns:aink="http://schemas.microsoft.com/office/drawing/2016/ink" xmlns:am3d="http://schemas.microsoft.com/office/drawing/2017/model3d" xmlns:o="urn:schemas-microsoft-com:office:office" xmlns:r="http://schemas.openxmlformats.org/officeDocument/2006/relationships" xmlns:m="http://schemas.openxmlformats.org/officeDocument/2006/math" xmlns:v="urn:schemas-microsoft-com:vml" xmlns:wp14="http://schemas.microsoft.com/office/word/2010/wordprocessingDrawing" xmlns:wp="http://schemas.openxmlformats.org/drawingml/2006/wordprocessingDrawing" xmlns:w10="urn:schemas-microsoft-com:office:word" xmlns:w="http://schemas.openxmlformats.org/wordprocessingml/2006/main" xmlns:w14="http://schemas.microsoft.com/office/word/2010/wordml" xmlns:w15="http://schemas.microsoft.com/office/word/2012/wordml" xmlns:w16cex="http://schemas.microsoft.com/office/word/2018/wordml/cex" xmlns:w16cid="http://schemas.microsoft.com/office/word/2016/wordml/cid" xmlns:w16="http://schemas.microsoft.com/office/word/2018/wordml" xmlns:w16se="http://schemas.microsoft.com/office/word/2015/wordml/symex" xmlns:wpg="http://schemas.microsoft.com/office/word/2010/wordprocessingGroup" xmlns:wpi="http://schemas.microsoft.com/office/word/2010/wordprocessingInk" xmlns:wne="http://schemas.microsoft.com/office/word/2006/wordml" xmlns:wps="http://schemas.microsoft.com/office/word/2010/wordprocessingShape" mc:Ignorable="w14 w15 w16se w16cid w16 w16cex wp14">
+  <w:p>
+    <w:pPr>
+      <w:pStyle w:val="Encabezado"/>
+    </w:pPr>
+  </w:p>
+</w:hdr>
 </file>
 
 <file path=word/numbering.xml><?xml version="1.0" encoding="utf-8"?>
@@ -6061,6 +8393,28 @@
       <w:lang w:eastAsia="es-ES"/>
     </w:rPr>
   </w:style>
+  <w:style w:type="paragraph" w:styleId="Ttulo2">
+    <w:name w:val="heading 2"/>
+    <w:basedOn w:val="Normal"/>
+    <w:next w:val="Normal"/>
+    <w:link w:val="Ttulo2Car"/>
+    <w:uiPriority w:val="9"/>
+    <w:unhideWhenUsed/>
+    <w:qFormat/>
+    <w:rsid w:val="00035486"/>
+    <w:pPr>
+      <w:keepNext/>
+      <w:keepLines/>
+      <w:spacing w:before="40" w:after="0"/>
+      <w:outlineLvl w:val="1"/>
+    </w:pPr>
+    <w:rPr>
+      <w:rFonts w:asciiTheme="majorHAnsi" w:eastAsiaTheme="majorEastAsia" w:hAnsiTheme="majorHAnsi" w:cstheme="majorBidi"/>
+      <w:color w:val="365F91" w:themeColor="accent1" w:themeShade="BF"/>
+      <w:sz w:val="26"/>
+      <w:szCs w:val="26"/>
+    </w:rPr>
+  </w:style>
   <w:style w:type="character" w:default="1" w:styleId="Fuentedeprrafopredeter">
     <w:name w:val="Default Paragraph Font"/>
     <w:uiPriority w:val="1"/>
@@ -6131,6 +8485,418 @@
       <w:szCs w:val="24"/>
       <w:lang w:eastAsia="es-ES"/>
     </w:rPr>
+  </w:style>
+  <w:style w:type="paragraph" w:styleId="Ttulo">
+    <w:name w:val="Title"/>
+    <w:basedOn w:val="Normal"/>
+    <w:next w:val="Normal"/>
+    <w:link w:val="TtuloCar"/>
+    <w:uiPriority w:val="10"/>
+    <w:qFormat/>
+    <w:rsid w:val="007A27E1"/>
+    <w:pPr>
+      <w:spacing w:after="0" w:line="240" w:lineRule="auto"/>
+      <w:contextualSpacing/>
+    </w:pPr>
+    <w:rPr>
+      <w:rFonts w:asciiTheme="majorHAnsi" w:eastAsiaTheme="majorEastAsia" w:hAnsiTheme="majorHAnsi" w:cstheme="majorBidi"/>
+      <w:spacing w:val="-10"/>
+      <w:kern w:val="28"/>
+      <w:sz w:val="56"/>
+      <w:szCs w:val="56"/>
+    </w:rPr>
+  </w:style>
+  <w:style w:type="character" w:customStyle="1" w:styleId="TtuloCar">
+    <w:name w:val="Título Car"/>
+    <w:basedOn w:val="Fuentedeprrafopredeter"/>
+    <w:link w:val="Ttulo"/>
+    <w:uiPriority w:val="10"/>
+    <w:rsid w:val="007A27E1"/>
+    <w:rPr>
+      <w:rFonts w:asciiTheme="majorHAnsi" w:eastAsiaTheme="majorEastAsia" w:hAnsiTheme="majorHAnsi" w:cstheme="majorBidi"/>
+      <w:spacing w:val="-10"/>
+      <w:kern w:val="28"/>
+      <w:sz w:val="56"/>
+      <w:szCs w:val="56"/>
+    </w:rPr>
+  </w:style>
+  <w:style w:type="paragraph" w:styleId="NormalWeb">
+    <w:name w:val="Normal (Web)"/>
+    <w:basedOn w:val="Normal"/>
+    <w:uiPriority w:val="99"/>
+    <w:semiHidden/>
+    <w:unhideWhenUsed/>
+    <w:rsid w:val="00F13C6A"/>
+    <w:pPr>
+      <w:spacing w:before="100" w:beforeAutospacing="1" w:after="100" w:afterAutospacing="1" w:line="240" w:lineRule="auto"/>
+    </w:pPr>
+    <w:rPr>
+      <w:rFonts w:ascii="Times New Roman" w:eastAsia="Times New Roman" w:hAnsi="Times New Roman" w:cs="Times New Roman"/>
+      <w:sz w:val="24"/>
+      <w:szCs w:val="24"/>
+      <w:lang w:eastAsia="es-AR"/>
+    </w:rPr>
+  </w:style>
+  <w:style w:type="paragraph" w:styleId="ndice1">
+    <w:name w:val="index 1"/>
+    <w:basedOn w:val="Normal"/>
+    <w:next w:val="Normal"/>
+    <w:autoRedefine/>
+    <w:uiPriority w:val="99"/>
+    <w:unhideWhenUsed/>
+    <w:rsid w:val="005A2B7A"/>
+    <w:pPr>
+      <w:spacing w:after="0"/>
+      <w:ind w:left="220" w:hanging="220"/>
+    </w:pPr>
+    <w:rPr>
+      <w:rFonts w:cstheme="minorHAnsi"/>
+      <w:sz w:val="20"/>
+      <w:szCs w:val="20"/>
+    </w:rPr>
+  </w:style>
+  <w:style w:type="paragraph" w:styleId="ndice2">
+    <w:name w:val="index 2"/>
+    <w:basedOn w:val="Normal"/>
+    <w:next w:val="Normal"/>
+    <w:autoRedefine/>
+    <w:uiPriority w:val="99"/>
+    <w:unhideWhenUsed/>
+    <w:rsid w:val="005A2B7A"/>
+    <w:pPr>
+      <w:spacing w:after="0"/>
+      <w:ind w:left="440" w:hanging="220"/>
+    </w:pPr>
+    <w:rPr>
+      <w:rFonts w:cstheme="minorHAnsi"/>
+      <w:sz w:val="20"/>
+      <w:szCs w:val="20"/>
+    </w:rPr>
+  </w:style>
+  <w:style w:type="paragraph" w:styleId="ndice3">
+    <w:name w:val="index 3"/>
+    <w:basedOn w:val="Normal"/>
+    <w:next w:val="Normal"/>
+    <w:autoRedefine/>
+    <w:uiPriority w:val="99"/>
+    <w:unhideWhenUsed/>
+    <w:rsid w:val="005A2B7A"/>
+    <w:pPr>
+      <w:spacing w:after="0"/>
+      <w:ind w:left="660" w:hanging="220"/>
+    </w:pPr>
+    <w:rPr>
+      <w:rFonts w:cstheme="minorHAnsi"/>
+      <w:sz w:val="20"/>
+      <w:szCs w:val="20"/>
+    </w:rPr>
+  </w:style>
+  <w:style w:type="paragraph" w:styleId="ndice4">
+    <w:name w:val="index 4"/>
+    <w:basedOn w:val="Normal"/>
+    <w:next w:val="Normal"/>
+    <w:autoRedefine/>
+    <w:uiPriority w:val="99"/>
+    <w:unhideWhenUsed/>
+    <w:rsid w:val="005A2B7A"/>
+    <w:pPr>
+      <w:spacing w:after="0"/>
+      <w:ind w:left="880" w:hanging="220"/>
+    </w:pPr>
+    <w:rPr>
+      <w:rFonts w:cstheme="minorHAnsi"/>
+      <w:sz w:val="20"/>
+      <w:szCs w:val="20"/>
+    </w:rPr>
+  </w:style>
+  <w:style w:type="paragraph" w:styleId="ndice5">
+    <w:name w:val="index 5"/>
+    <w:basedOn w:val="Normal"/>
+    <w:next w:val="Normal"/>
+    <w:autoRedefine/>
+    <w:uiPriority w:val="99"/>
+    <w:unhideWhenUsed/>
+    <w:rsid w:val="005A2B7A"/>
+    <w:pPr>
+      <w:spacing w:after="0"/>
+      <w:ind w:left="1100" w:hanging="220"/>
+    </w:pPr>
+    <w:rPr>
+      <w:rFonts w:cstheme="minorHAnsi"/>
+      <w:sz w:val="20"/>
+      <w:szCs w:val="20"/>
+    </w:rPr>
+  </w:style>
+  <w:style w:type="paragraph" w:styleId="ndice6">
+    <w:name w:val="index 6"/>
+    <w:basedOn w:val="Normal"/>
+    <w:next w:val="Normal"/>
+    <w:autoRedefine/>
+    <w:uiPriority w:val="99"/>
+    <w:unhideWhenUsed/>
+    <w:rsid w:val="005A2B7A"/>
+    <w:pPr>
+      <w:spacing w:after="0"/>
+      <w:ind w:left="1320" w:hanging="220"/>
+    </w:pPr>
+    <w:rPr>
+      <w:rFonts w:cstheme="minorHAnsi"/>
+      <w:sz w:val="20"/>
+      <w:szCs w:val="20"/>
+    </w:rPr>
+  </w:style>
+  <w:style w:type="paragraph" w:styleId="ndice7">
+    <w:name w:val="index 7"/>
+    <w:basedOn w:val="Normal"/>
+    <w:next w:val="Normal"/>
+    <w:autoRedefine/>
+    <w:uiPriority w:val="99"/>
+    <w:unhideWhenUsed/>
+    <w:rsid w:val="005A2B7A"/>
+    <w:pPr>
+      <w:spacing w:after="0"/>
+      <w:ind w:left="1540" w:hanging="220"/>
+    </w:pPr>
+    <w:rPr>
+      <w:rFonts w:cstheme="minorHAnsi"/>
+      <w:sz w:val="20"/>
+      <w:szCs w:val="20"/>
+    </w:rPr>
+  </w:style>
+  <w:style w:type="paragraph" w:styleId="ndice8">
+    <w:name w:val="index 8"/>
+    <w:basedOn w:val="Normal"/>
+    <w:next w:val="Normal"/>
+    <w:autoRedefine/>
+    <w:uiPriority w:val="99"/>
+    <w:unhideWhenUsed/>
+    <w:rsid w:val="005A2B7A"/>
+    <w:pPr>
+      <w:spacing w:after="0"/>
+      <w:ind w:left="1760" w:hanging="220"/>
+    </w:pPr>
+    <w:rPr>
+      <w:rFonts w:cstheme="minorHAnsi"/>
+      <w:sz w:val="20"/>
+      <w:szCs w:val="20"/>
+    </w:rPr>
+  </w:style>
+  <w:style w:type="paragraph" w:styleId="ndice9">
+    <w:name w:val="index 9"/>
+    <w:basedOn w:val="Normal"/>
+    <w:next w:val="Normal"/>
+    <w:autoRedefine/>
+    <w:uiPriority w:val="99"/>
+    <w:unhideWhenUsed/>
+    <w:rsid w:val="005A2B7A"/>
+    <w:pPr>
+      <w:spacing w:after="0"/>
+      <w:ind w:left="1980" w:hanging="220"/>
+    </w:pPr>
+    <w:rPr>
+      <w:rFonts w:cstheme="minorHAnsi"/>
+      <w:sz w:val="20"/>
+      <w:szCs w:val="20"/>
+    </w:rPr>
+  </w:style>
+  <w:style w:type="paragraph" w:styleId="Ttulodendice">
+    <w:name w:val="index heading"/>
+    <w:basedOn w:val="Normal"/>
+    <w:next w:val="ndice1"/>
+    <w:uiPriority w:val="99"/>
+    <w:unhideWhenUsed/>
+    <w:rsid w:val="005A2B7A"/>
+    <w:pPr>
+      <w:spacing w:before="120" w:after="120"/>
+    </w:pPr>
+    <w:rPr>
+      <w:rFonts w:cstheme="minorHAnsi"/>
+      <w:b/>
+      <w:bCs/>
+      <w:i/>
+      <w:iCs/>
+      <w:sz w:val="20"/>
+      <w:szCs w:val="20"/>
+    </w:rPr>
+  </w:style>
+  <w:style w:type="paragraph" w:styleId="TtuloTDC">
+    <w:name w:val="TOC Heading"/>
+    <w:basedOn w:val="Ttulo1"/>
+    <w:next w:val="Normal"/>
+    <w:uiPriority w:val="39"/>
+    <w:unhideWhenUsed/>
+    <w:qFormat/>
+    <w:rsid w:val="005A2B7A"/>
+    <w:pPr>
+      <w:keepLines/>
+      <w:spacing w:before="240" w:line="259" w:lineRule="auto"/>
+      <w:jc w:val="left"/>
+      <w:outlineLvl w:val="9"/>
+    </w:pPr>
+    <w:rPr>
+      <w:rFonts w:asciiTheme="majorHAnsi" w:eastAsiaTheme="majorEastAsia" w:hAnsiTheme="majorHAnsi" w:cstheme="majorBidi"/>
+      <w:b w:val="0"/>
+      <w:bCs w:val="0"/>
+      <w:color w:val="365F91" w:themeColor="accent1" w:themeShade="BF"/>
+      <w:sz w:val="32"/>
+      <w:szCs w:val="32"/>
+      <w:lang w:eastAsia="es-AR"/>
+    </w:rPr>
+  </w:style>
+  <w:style w:type="paragraph" w:styleId="TDC1">
+    <w:name w:val="toc 1"/>
+    <w:basedOn w:val="Normal"/>
+    <w:next w:val="Normal"/>
+    <w:autoRedefine/>
+    <w:uiPriority w:val="39"/>
+    <w:unhideWhenUsed/>
+    <w:rsid w:val="005A2B7A"/>
+    <w:pPr>
+      <w:spacing w:after="100"/>
+    </w:pPr>
+  </w:style>
+  <w:style w:type="character" w:styleId="Hipervnculo">
+    <w:name w:val="Hyperlink"/>
+    <w:basedOn w:val="Fuentedeprrafopredeter"/>
+    <w:uiPriority w:val="99"/>
+    <w:unhideWhenUsed/>
+    <w:rsid w:val="005A2B7A"/>
+    <w:rPr>
+      <w:color w:val="0000FF" w:themeColor="hyperlink"/>
+      <w:u w:val="single"/>
+    </w:rPr>
+  </w:style>
+  <w:style w:type="paragraph" w:styleId="TDC2">
+    <w:name w:val="toc 2"/>
+    <w:basedOn w:val="Normal"/>
+    <w:next w:val="Normal"/>
+    <w:autoRedefine/>
+    <w:uiPriority w:val="39"/>
+    <w:unhideWhenUsed/>
+    <w:rsid w:val="00C14842"/>
+    <w:pPr>
+      <w:spacing w:after="100" w:line="259" w:lineRule="auto"/>
+      <w:ind w:left="220"/>
+    </w:pPr>
+    <w:rPr>
+      <w:rFonts w:eastAsiaTheme="minorEastAsia" w:cs="Times New Roman"/>
+      <w:lang w:eastAsia="es-AR"/>
+    </w:rPr>
+  </w:style>
+  <w:style w:type="paragraph" w:styleId="TDC3">
+    <w:name w:val="toc 3"/>
+    <w:basedOn w:val="Normal"/>
+    <w:next w:val="Normal"/>
+    <w:autoRedefine/>
+    <w:uiPriority w:val="39"/>
+    <w:unhideWhenUsed/>
+    <w:rsid w:val="00C14842"/>
+    <w:pPr>
+      <w:spacing w:after="100" w:line="259" w:lineRule="auto"/>
+      <w:ind w:left="440"/>
+    </w:pPr>
+    <w:rPr>
+      <w:rFonts w:eastAsiaTheme="minorEastAsia" w:cs="Times New Roman"/>
+      <w:lang w:eastAsia="es-AR"/>
+    </w:rPr>
+  </w:style>
+  <w:style w:type="paragraph" w:styleId="Encabezado">
+    <w:name w:val="header"/>
+    <w:basedOn w:val="Normal"/>
+    <w:link w:val="EncabezadoCar"/>
+    <w:uiPriority w:val="99"/>
+    <w:unhideWhenUsed/>
+    <w:rsid w:val="00791084"/>
+    <w:pPr>
+      <w:tabs>
+        <w:tab w:val="center" w:pos="4252"/>
+        <w:tab w:val="right" w:pos="8504"/>
+      </w:tabs>
+      <w:spacing w:after="0" w:line="240" w:lineRule="auto"/>
+    </w:pPr>
+  </w:style>
+  <w:style w:type="character" w:customStyle="1" w:styleId="EncabezadoCar">
+    <w:name w:val="Encabezado Car"/>
+    <w:basedOn w:val="Fuentedeprrafopredeter"/>
+    <w:link w:val="Encabezado"/>
+    <w:uiPriority w:val="99"/>
+    <w:rsid w:val="00791084"/>
+  </w:style>
+  <w:style w:type="paragraph" w:styleId="Piedepgina">
+    <w:name w:val="footer"/>
+    <w:basedOn w:val="Normal"/>
+    <w:link w:val="PiedepginaCar"/>
+    <w:uiPriority w:val="99"/>
+    <w:unhideWhenUsed/>
+    <w:rsid w:val="00791084"/>
+    <w:pPr>
+      <w:tabs>
+        <w:tab w:val="center" w:pos="4252"/>
+        <w:tab w:val="right" w:pos="8504"/>
+      </w:tabs>
+      <w:spacing w:after="0" w:line="240" w:lineRule="auto"/>
+    </w:pPr>
+  </w:style>
+  <w:style w:type="character" w:customStyle="1" w:styleId="PiedepginaCar">
+    <w:name w:val="Pie de página Car"/>
+    <w:basedOn w:val="Fuentedeprrafopredeter"/>
+    <w:link w:val="Piedepgina"/>
+    <w:uiPriority w:val="99"/>
+    <w:rsid w:val="00791084"/>
+  </w:style>
+  <w:style w:type="paragraph" w:styleId="Subttulo">
+    <w:name w:val="Subtitle"/>
+    <w:basedOn w:val="Normal"/>
+    <w:next w:val="Normal"/>
+    <w:link w:val="SubttuloCar"/>
+    <w:uiPriority w:val="11"/>
+    <w:qFormat/>
+    <w:rsid w:val="00035486"/>
+    <w:pPr>
+      <w:numPr>
+        <w:ilvl w:val="1"/>
+      </w:numPr>
+      <w:spacing w:after="160"/>
+    </w:pPr>
+    <w:rPr>
+      <w:rFonts w:eastAsiaTheme="minorEastAsia"/>
+      <w:color w:val="5A5A5A" w:themeColor="text1" w:themeTint="A5"/>
+      <w:spacing w:val="15"/>
+    </w:rPr>
+  </w:style>
+  <w:style w:type="character" w:customStyle="1" w:styleId="SubttuloCar">
+    <w:name w:val="Subtítulo Car"/>
+    <w:basedOn w:val="Fuentedeprrafopredeter"/>
+    <w:link w:val="Subttulo"/>
+    <w:uiPriority w:val="11"/>
+    <w:rsid w:val="00035486"/>
+    <w:rPr>
+      <w:rFonts w:eastAsiaTheme="minorEastAsia"/>
+      <w:color w:val="5A5A5A" w:themeColor="text1" w:themeTint="A5"/>
+      <w:spacing w:val="15"/>
+    </w:rPr>
+  </w:style>
+  <w:style w:type="character" w:customStyle="1" w:styleId="Ttulo2Car">
+    <w:name w:val="Título 2 Car"/>
+    <w:basedOn w:val="Fuentedeprrafopredeter"/>
+    <w:link w:val="Ttulo2"/>
+    <w:uiPriority w:val="9"/>
+    <w:rsid w:val="00035486"/>
+    <w:rPr>
+      <w:rFonts w:asciiTheme="majorHAnsi" w:eastAsiaTheme="majorEastAsia" w:hAnsiTheme="majorHAnsi" w:cstheme="majorBidi"/>
+      <w:color w:val="365F91" w:themeColor="accent1" w:themeShade="BF"/>
+      <w:sz w:val="26"/>
+      <w:szCs w:val="26"/>
+    </w:rPr>
+  </w:style>
+  <w:style w:type="paragraph" w:styleId="Sinespaciado">
+    <w:name w:val="No Spacing"/>
+    <w:uiPriority w:val="1"/>
+    <w:qFormat/>
+    <w:rsid w:val="00035486"/>
+    <w:pPr>
+      <w:spacing w:after="0" w:line="240" w:lineRule="auto"/>
+    </w:pPr>
   </w:style>
 </w:styles>
 </file>
@@ -6418,4 +9184,16 @@
   <a:objectDefaults/>
   <a:extraClrSchemeLst/>
 </a:theme>
+</file>
+
+<file path=customXml/item1.xml><?xml version="1.0" encoding="utf-8"?>
+<b:Sources xmlns:b="http://schemas.openxmlformats.org/officeDocument/2006/bibliography" xmlns="http://schemas.openxmlformats.org/officeDocument/2006/bibliography" SelectedStyle="\APASixthEditionOfficeOnline.xsl" StyleName="APA" Version="6"/>
+</file>
+
+<file path=customXml/itemProps1.xml><?xml version="1.0" encoding="utf-8"?>
+<ds:datastoreItem xmlns:ds="http://schemas.openxmlformats.org/officeDocument/2006/customXml" ds:itemID="{AA89C070-1DFB-4F70-9F61-BB1D17DB9B43}">
+  <ds:schemaRefs>
+    <ds:schemaRef ds:uri="http://schemas.openxmlformats.org/officeDocument/2006/bibliography"/>
+  </ds:schemaRefs>
+</ds:datastoreItem>
 </file>
</xml_diff>